<commit_message>
Modificación de APIs de create y update de user
</commit_message>
<xml_diff>
--- a/Documentacion/BORRADOR - APIs de ADMIN de Usuarios.docx
+++ b/Documentacion/BORRADOR - APIs de ADMIN de Usuarios.docx
@@ -5,6 +5,47 @@
     <w:p>
       <w:pPr>
         <w:pStyle w:val="Normal"/>
+        <w:numPr>
+          <w:ilvl w:val="0"/>
+          <w:numId w:val="0"/>
+        </w:numPr>
+        <w:shd w:val="clear" w:color="auto" w:fill="FFFFFF"/>
+        <w:tabs>
+          <w:tab w:val="clear" w:pos="708"/>
+          <w:tab w:val="left" w:pos="-456" w:leader="none"/>
+        </w:tabs>
+        <w:spacing w:lineRule="atLeast" w:line="270"/>
+        <w:ind w:left="-131" w:right="-574" w:hanging="0"/>
+        <w:rPr>
+          <w:rFonts w:ascii="Menlo" w:hAnsi="Menlo" w:cs="Menlo"/>
+          <w:b/>
+          <w:b/>
+          <w:color w:val="000000" w:themeColor="text1"/>
+          <w:u w:val="single"/>
+        </w:rPr>
+      </w:pPr>
+      <w:r>
+        <w:rPr>
+          <w:rFonts w:cs="Menlo" w:ascii="Menlo" w:hAnsi="Menlo"/>
+          <w:b/>
+          <w:color w:val="000000" w:themeColor="text1"/>
+          <w:u w:val="none"/>
+        </w:rPr>
+        <w:t xml:space="preserve">1. </w:t>
+      </w:r>
+      <w:r>
+        <w:rPr>
+          <w:rFonts w:cs="Menlo" w:ascii="Menlo" w:hAnsi="Menlo"/>
+          <w:b/>
+          <w:color w:val="000000" w:themeColor="text1"/>
+          <w:u w:val="single"/>
+        </w:rPr>
+        <w:t>Proceso de login y creación de usuario:</w:t>
+      </w:r>
+    </w:p>
+    <w:p>
+      <w:pPr>
+        <w:pStyle w:val="Normal"/>
         <w:shd w:val="clear" w:color="auto" w:fill="FFFFFF"/>
         <w:spacing w:lineRule="atLeast" w:line="270"/>
         <w:ind w:left="-851" w:right="-574" w:hanging="0"/>
@@ -23,6 +64,1630 @@
           <w:color w:val="000000" w:themeColor="text1"/>
           <w:u w:val="single"/>
         </w:rPr>
+      </w:r>
+    </w:p>
+    <w:p>
+      <w:pPr>
+        <w:pStyle w:val="Normal"/>
+        <w:numPr>
+          <w:ilvl w:val="0"/>
+          <w:numId w:val="2"/>
+        </w:numPr>
+        <w:shd w:val="clear" w:color="auto" w:fill="FFFFFF"/>
+        <w:spacing w:lineRule="atLeast" w:line="270"/>
+        <w:rPr/>
+      </w:pPr>
+      <w:r>
+        <w:rPr>
+          <w:rFonts w:cs="Menlo" w:ascii="Menlo" w:hAnsi="Menlo"/>
+          <w:b w:val="false"/>
+          <w:bCs w:val="false"/>
+          <w:color w:val="000000" w:themeColor="text1"/>
+          <w:u w:val="none"/>
+        </w:rPr>
+        <w:t xml:space="preserve">El usuario </w:t>
+      </w:r>
+      <w:r>
+        <w:rPr>
+          <w:rFonts w:eastAsia="Times New Roman" w:cs="Menlo" w:ascii="Menlo" w:hAnsi="Menlo"/>
+          <w:b w:val="false"/>
+          <w:bCs w:val="false"/>
+          <w:color w:val="000000" w:themeColor="text1"/>
+          <w:kern w:val="0"/>
+          <w:sz w:val="24"/>
+          <w:szCs w:val="24"/>
+          <w:u w:val="none"/>
+          <w:lang w:val="es-AR" w:eastAsia="es-ES_tradnl" w:bidi="ar-SA"/>
+        </w:rPr>
+        <w:t>se loguea</w:t>
+      </w:r>
+      <w:r>
+        <w:rPr>
+          <w:rFonts w:cs="Menlo" w:ascii="Menlo" w:hAnsi="Menlo"/>
+          <w:b w:val="false"/>
+          <w:bCs w:val="false"/>
+          <w:color w:val="000000" w:themeColor="text1"/>
+          <w:u w:val="none"/>
+        </w:rPr>
+        <w:t xml:space="preserve"> en el Portal e ingresa al Chat.</w:t>
+      </w:r>
+    </w:p>
+    <w:p>
+      <w:pPr>
+        <w:pStyle w:val="Normal"/>
+        <w:numPr>
+          <w:ilvl w:val="0"/>
+          <w:numId w:val="2"/>
+        </w:numPr>
+        <w:shd w:val="clear" w:color="auto" w:fill="FFFFFF"/>
+        <w:spacing w:lineRule="atLeast" w:line="270"/>
+        <w:rPr/>
+      </w:pPr>
+      <w:r>
+        <w:rPr>
+          <w:rFonts w:cs="Menlo" w:ascii="FreeMono" w:hAnsi="FreeMono"/>
+          <w:b/>
+          <w:bCs/>
+          <w:color w:val="000000" w:themeColor="text1"/>
+          <w:u w:val="single"/>
+        </w:rPr>
+        <w:t>Request</w:t>
+      </w:r>
+      <w:r>
+        <w:rPr>
+          <w:rFonts w:cs="Menlo" w:ascii="FreeMono" w:hAnsi="FreeMono"/>
+          <w:b/>
+          <w:bCs/>
+          <w:color w:val="000000" w:themeColor="text1"/>
+          <w:u w:val="none"/>
+        </w:rPr>
+        <w:t>:</w:t>
+      </w:r>
+      <w:r>
+        <w:rPr>
+          <w:rFonts w:cs="Menlo" w:ascii="Menlo" w:hAnsi="Menlo"/>
+          <w:b w:val="false"/>
+          <w:bCs w:val="false"/>
+          <w:color w:val="000000" w:themeColor="text1"/>
+          <w:u w:val="none"/>
+        </w:rPr>
+        <w:t xml:space="preserve"> </w:t>
+      </w:r>
+      <w:r>
+        <w:rPr>
+          <w:rFonts w:eastAsia="Times New Roman" w:cs="Menlo" w:ascii="Menlo" w:hAnsi="Menlo"/>
+          <w:b w:val="false"/>
+          <w:bCs w:val="false"/>
+          <w:i/>
+          <w:color w:val="2A6099"/>
+          <w:sz w:val="20"/>
+          <w:szCs w:val="20"/>
+          <w:u w:val="none"/>
+          <w:lang w:val="es-AR" w:eastAsia="es-ES_tradnl"/>
+        </w:rPr>
+        <w:t>get(</w:t>
+      </w:r>
+      <w:r>
+        <w:rPr>
+          <w:rFonts w:eastAsia="Times New Roman" w:cs="Menlo" w:ascii="Menlo" w:hAnsi="Menlo"/>
+          <w:b w:val="false"/>
+          <w:bCs w:val="false"/>
+          <w:i/>
+          <w:color w:val="2A6099"/>
+          <w:sz w:val="20"/>
+          <w:szCs w:val="20"/>
+          <w:u w:val="none"/>
+          <w:lang w:val="es-AR" w:eastAsia="es-ES_tradnl"/>
+        </w:rPr>
+        <w:t>'/user'</w:t>
+      </w:r>
+      <w:r>
+        <w:rPr>
+          <w:rFonts w:eastAsia="Times New Roman" w:cs="Menlo" w:ascii="Menlo" w:hAnsi="Menlo"/>
+          <w:b w:val="false"/>
+          <w:bCs w:val="false"/>
+          <w:i/>
+          <w:color w:val="2A6099"/>
+          <w:sz w:val="20"/>
+          <w:szCs w:val="20"/>
+          <w:u w:val="none"/>
+          <w:lang w:val="es-AR" w:eastAsia="es-ES_tradnl"/>
+        </w:rPr>
+        <w:t xml:space="preserve">, </w:t>
+      </w:r>
+      <w:r>
+        <w:rPr>
+          <w:rFonts w:eastAsia="Times New Roman" w:cs="Menlo" w:ascii="Menlo" w:hAnsi="Menlo"/>
+          <w:b w:val="false"/>
+          <w:bCs w:val="false"/>
+          <w:i/>
+          <w:color w:val="2A6099"/>
+          <w:sz w:val="20"/>
+          <w:szCs w:val="20"/>
+          <w:u w:val="none"/>
+          <w:lang w:val="es-AR" w:eastAsia="es-ES_tradnl"/>
+        </w:rPr>
+        <w:t>'UserController@getUserLoggedJWT'</w:t>
+      </w:r>
+      <w:r>
+        <w:rPr>
+          <w:rFonts w:eastAsia="Times New Roman" w:cs="Menlo" w:ascii="Menlo" w:hAnsi="Menlo"/>
+          <w:b w:val="false"/>
+          <w:bCs w:val="false"/>
+          <w:i/>
+          <w:color w:val="2A6099"/>
+          <w:sz w:val="20"/>
+          <w:szCs w:val="20"/>
+          <w:u w:val="none"/>
+          <w:lang w:val="es-AR" w:eastAsia="es-ES_tradnl"/>
+        </w:rPr>
+        <w:t>);</w:t>
+      </w:r>
+      <w:r>
+        <w:rPr>
+          <w:rFonts w:eastAsia="Times New Roman" w:cs="Menlo" w:ascii="Menlo" w:hAnsi="Menlo"/>
+          <w:b w:val="false"/>
+          <w:bCs w:val="false"/>
+          <w:color w:val="2A6099"/>
+          <w:sz w:val="20"/>
+          <w:szCs w:val="20"/>
+          <w:u w:val="none"/>
+          <w:lang w:val="es-AR" w:eastAsia="es-ES_tradnl"/>
+        </w:rPr>
+        <w:t xml:space="preserve"> </w:t>
+      </w:r>
+    </w:p>
+    <w:p>
+      <w:pPr>
+        <w:pStyle w:val="Normal"/>
+        <w:numPr>
+          <w:ilvl w:val="1"/>
+          <w:numId w:val="2"/>
+        </w:numPr>
+        <w:shd w:val="clear" w:color="auto" w:fill="FFFFFF"/>
+        <w:spacing w:lineRule="atLeast" w:line="270"/>
+        <w:rPr/>
+      </w:pPr>
+      <w:r>
+        <w:rPr>
+          <w:rFonts w:eastAsia="Times New Roman" w:cs="Menlo" w:ascii="Menlo" w:hAnsi="Menlo"/>
+          <w:b w:val="false"/>
+          <w:bCs w:val="false"/>
+          <w:color w:val="000000"/>
+          <w:sz w:val="20"/>
+          <w:szCs w:val="20"/>
+          <w:u w:val="none"/>
+          <w:lang w:val="es-AR" w:eastAsia="es-ES_tradnl"/>
+        </w:rPr>
+        <w:t>Si el usuario ya existe → devuelve el objeto Usu</w:t>
+      </w:r>
+      <w:r>
+        <w:rPr>
+          <w:rFonts w:eastAsia="Times New Roman" w:cs="Menlo" w:ascii="Menlo" w:hAnsi="Menlo"/>
+          <w:b w:val="false"/>
+          <w:bCs w:val="false"/>
+          <w:color w:val="000000"/>
+          <w:sz w:val="20"/>
+          <w:szCs w:val="20"/>
+          <w:u w:val="none"/>
+          <w:lang w:val="es-AR" w:eastAsia="es-ES_tradnl"/>
+        </w:rPr>
+        <w:t>a</w:t>
+      </w:r>
+      <w:r>
+        <w:rPr>
+          <w:rFonts w:eastAsia="Times New Roman" w:cs="Menlo" w:ascii="Menlo" w:hAnsi="Menlo"/>
+          <w:b w:val="false"/>
+          <w:bCs w:val="false"/>
+          <w:color w:val="000000"/>
+          <w:sz w:val="20"/>
+          <w:szCs w:val="20"/>
+          <w:u w:val="none"/>
+          <w:lang w:val="es-AR" w:eastAsia="es-ES_tradnl"/>
+        </w:rPr>
+        <w:t>rio</w:t>
+      </w:r>
+    </w:p>
+    <w:p>
+      <w:pPr>
+        <w:pStyle w:val="Normal"/>
+        <w:numPr>
+          <w:ilvl w:val="1"/>
+          <w:numId w:val="2"/>
+        </w:numPr>
+        <w:shd w:val="clear" w:color="auto" w:fill="FFFFFF"/>
+        <w:spacing w:lineRule="atLeast" w:line="270"/>
+        <w:rPr/>
+      </w:pPr>
+      <w:r>
+        <w:rPr>
+          <w:rFonts w:eastAsia="Times New Roman" w:cs="Menlo" w:ascii="Menlo" w:hAnsi="Menlo"/>
+          <w:b w:val="false"/>
+          <w:bCs w:val="false"/>
+          <w:color w:val="000000"/>
+          <w:sz w:val="20"/>
+          <w:szCs w:val="20"/>
+          <w:u w:val="none"/>
+          <w:lang w:val="es-AR" w:eastAsia="es-ES_tradnl"/>
+        </w:rPr>
+        <w:t xml:space="preserve">Si el usuario NO existe → </w:t>
+      </w:r>
+      <w:r>
+        <w:rPr>
+          <w:rFonts w:eastAsia="Times New Roman" w:cs="Menlo" w:ascii="Menlo" w:hAnsi="Menlo"/>
+          <w:b w:val="false"/>
+          <w:bCs w:val="false"/>
+          <w:color w:val="000000"/>
+          <w:kern w:val="0"/>
+          <w:sz w:val="20"/>
+          <w:szCs w:val="20"/>
+          <w:u w:val="none"/>
+          <w:lang w:val="es-AR" w:eastAsia="es-ES_tradnl" w:bidi="ar-SA"/>
+        </w:rPr>
+        <w:t>devuelve 404</w:t>
+      </w:r>
+    </w:p>
+    <w:p>
+      <w:pPr>
+        <w:pStyle w:val="Normal"/>
+        <w:numPr>
+          <w:ilvl w:val="2"/>
+          <w:numId w:val="2"/>
+        </w:numPr>
+        <w:shd w:val="clear" w:color="auto" w:fill="FFFFFF"/>
+        <w:spacing w:lineRule="atLeast" w:line="270"/>
+        <w:rPr/>
+      </w:pPr>
+      <w:r>
+        <w:rPr>
+          <w:rFonts w:eastAsia="Times New Roman" w:cs="Menlo" w:ascii="FreeMono" w:hAnsi="FreeMono"/>
+          <w:b/>
+          <w:bCs/>
+          <w:color w:val="000000" w:themeColor="text1"/>
+          <w:kern w:val="0"/>
+          <w:sz w:val="24"/>
+          <w:szCs w:val="24"/>
+          <w:u w:val="single"/>
+          <w:lang w:val="es-AR" w:eastAsia="es-ES_tradnl" w:bidi="ar-SA"/>
+        </w:rPr>
+        <w:t>Request</w:t>
+      </w:r>
+      <w:r>
+        <w:rPr>
+          <w:rFonts w:eastAsia="Times New Roman" w:cs="Menlo" w:ascii="FreeMono" w:hAnsi="FreeMono"/>
+          <w:b/>
+          <w:bCs/>
+          <w:color w:val="000000" w:themeColor="text1"/>
+          <w:kern w:val="0"/>
+          <w:sz w:val="24"/>
+          <w:szCs w:val="24"/>
+          <w:u w:val="none"/>
+          <w:lang w:val="es-AR" w:eastAsia="es-ES_tradnl" w:bidi="ar-SA"/>
+        </w:rPr>
+        <w:t>:</w:t>
+      </w:r>
+      <w:r>
+        <w:rPr>
+          <w:rFonts w:eastAsia="Times New Roman" w:cs="Menlo" w:ascii="Menlo" w:hAnsi="Menlo"/>
+          <w:b w:val="false"/>
+          <w:bCs w:val="false"/>
+          <w:color w:val="000000"/>
+          <w:kern w:val="0"/>
+          <w:sz w:val="20"/>
+          <w:szCs w:val="20"/>
+          <w:u w:val="none"/>
+          <w:lang w:val="es-AR" w:eastAsia="es-ES_tradnl" w:bidi="ar-SA"/>
+        </w:rPr>
+        <w:t xml:space="preserve"> </w:t>
+      </w:r>
+      <w:r>
+        <w:rPr>
+          <w:rFonts w:eastAsia="Times New Roman" w:cs="Menlo" w:ascii="Menlo" w:hAnsi="Menlo"/>
+          <w:b w:val="false"/>
+          <w:bCs w:val="false"/>
+          <w:i/>
+          <w:color w:val="2A6099"/>
+          <w:kern w:val="0"/>
+          <w:sz w:val="20"/>
+          <w:szCs w:val="20"/>
+          <w:u w:val="none"/>
+          <w:lang w:val="es-AR" w:eastAsia="es-ES_tradnl" w:bidi="ar-SA"/>
+        </w:rPr>
+        <w:t>Route::post('/newUser', 'UserController@createUserJWT');</w:t>
+      </w:r>
+    </w:p>
+    <w:p>
+      <w:pPr>
+        <w:pStyle w:val="ListParagraph"/>
+        <w:numPr>
+          <w:ilvl w:val="3"/>
+          <w:numId w:val="5"/>
+        </w:numPr>
+        <w:shd w:val="clear" w:color="auto" w:fill="FFFFFF"/>
+        <w:spacing w:lineRule="atLeast" w:line="270"/>
+        <w:rPr>
+          <w:rFonts w:ascii="Menlo" w:hAnsi="Menlo"/>
+          <w:color w:val="000000"/>
+        </w:rPr>
+      </w:pPr>
+      <w:r>
+        <w:rPr>
+          <w:rFonts w:eastAsia="Times New Roman" w:cs="Menlo" w:ascii="Menlo" w:hAnsi="Menlo"/>
+          <w:color w:val="000000" w:themeColor="text1"/>
+          <w:sz w:val="20"/>
+          <w:szCs w:val="20"/>
+          <w:lang w:val="en-US" w:eastAsia="es-ES_tradnl"/>
+        </w:rPr>
+        <w:t xml:space="preserve">Si el </w:t>
+      </w:r>
+      <w:r>
+        <w:rPr>
+          <w:rFonts w:eastAsia="Times New Roman" w:cs="Menlo" w:ascii="Menlo" w:hAnsi="Menlo"/>
+          <w:b/>
+          <w:bCs/>
+          <w:color w:val="000000" w:themeColor="text1"/>
+          <w:sz w:val="20"/>
+          <w:szCs w:val="20"/>
+          <w:lang w:val="en-US" w:eastAsia="es-ES_tradnl"/>
+        </w:rPr>
+        <w:t>user_name</w:t>
+      </w:r>
+      <w:r>
+        <w:rPr>
+          <w:rFonts w:eastAsia="Times New Roman" w:cs="Menlo" w:ascii="Menlo" w:hAnsi="Menlo"/>
+          <w:color w:val="000000" w:themeColor="text1"/>
+          <w:sz w:val="20"/>
+          <w:szCs w:val="20"/>
+          <w:lang w:val="en-US" w:eastAsia="es-ES_tradnl"/>
+        </w:rPr>
+        <w:t xml:space="preserve"> enviado por JWT </w:t>
+      </w:r>
+      <w:r>
+        <w:rPr>
+          <w:rFonts w:eastAsia="Times New Roman" w:cs="Menlo" w:ascii="Menlo" w:hAnsi="Menlo"/>
+          <w:color w:val="000000" w:themeColor="text1"/>
+          <w:sz w:val="20"/>
+          <w:szCs w:val="20"/>
+          <w:lang w:val="en-US" w:eastAsia="es-ES_tradnl"/>
+        </w:rPr>
+        <w:t xml:space="preserve">NO </w:t>
+      </w:r>
+      <w:r>
+        <w:rPr>
+          <w:rFonts w:eastAsia="Times New Roman" w:cs="Menlo" w:ascii="Menlo" w:hAnsi="Menlo"/>
+          <w:color w:val="000000" w:themeColor="text1"/>
+          <w:sz w:val="20"/>
+          <w:szCs w:val="20"/>
+          <w:lang w:val="en-US" w:eastAsia="es-ES_tradnl"/>
+        </w:rPr>
+        <w:t>corresponde a un usuario existente</w:t>
+      </w:r>
+      <w:r>
+        <w:rPr>
+          <w:rFonts w:eastAsia="Times New Roman" w:cs="Menlo" w:ascii="Menlo" w:hAnsi="Menlo"/>
+          <w:color w:val="000000" w:themeColor="text1"/>
+          <w:sz w:val="20"/>
+          <w:szCs w:val="20"/>
+          <w:lang w:val="en-US" w:eastAsia="es-ES_tradnl"/>
+        </w:rPr>
+        <w:t xml:space="preserve">, devuelve </w:t>
+      </w:r>
+      <w:r>
+        <w:rPr>
+          <w:rFonts w:eastAsia="Times New Roman" w:cs="Menlo" w:ascii="Menlo" w:hAnsi="Menlo"/>
+          <w:b w:val="false"/>
+          <w:bCs w:val="false"/>
+          <w:color w:val="000000"/>
+          <w:sz w:val="20"/>
+          <w:szCs w:val="20"/>
+          <w:u w:val="none"/>
+          <w:lang w:val="es-AR" w:eastAsia="es-ES_tradnl"/>
+        </w:rPr>
+        <w:t>el objeto Usu</w:t>
+      </w:r>
+      <w:r>
+        <w:rPr>
+          <w:rFonts w:eastAsia="Times New Roman" w:cs="Menlo" w:ascii="Menlo" w:hAnsi="Menlo"/>
+          <w:b w:val="false"/>
+          <w:bCs w:val="false"/>
+          <w:color w:val="000000"/>
+          <w:sz w:val="20"/>
+          <w:szCs w:val="20"/>
+          <w:u w:val="none"/>
+          <w:lang w:val="es-AR" w:eastAsia="es-ES_tradnl"/>
+        </w:rPr>
+        <w:t>a</w:t>
+      </w:r>
+      <w:r>
+        <w:rPr>
+          <w:rFonts w:eastAsia="Times New Roman" w:cs="Menlo" w:ascii="Menlo" w:hAnsi="Menlo"/>
+          <w:b w:val="false"/>
+          <w:bCs w:val="false"/>
+          <w:color w:val="000000"/>
+          <w:sz w:val="20"/>
+          <w:szCs w:val="20"/>
+          <w:u w:val="none"/>
+          <w:lang w:val="es-AR" w:eastAsia="es-ES_tradnl"/>
+        </w:rPr>
+        <w:t xml:space="preserve">rio </w:t>
+      </w:r>
+      <w:r>
+        <w:rPr>
+          <w:rFonts w:eastAsia="Times New Roman" w:cs="Menlo" w:ascii="Menlo" w:hAnsi="Menlo"/>
+          <w:b w:val="false"/>
+          <w:bCs w:val="false"/>
+          <w:color w:val="000000"/>
+          <w:sz w:val="20"/>
+          <w:szCs w:val="20"/>
+          <w:u w:val="none"/>
+          <w:lang w:val="es-AR" w:eastAsia="es-ES_tradnl"/>
+        </w:rPr>
+        <w:t>recién creado.</w:t>
+      </w:r>
+    </w:p>
+    <w:p>
+      <w:pPr>
+        <w:pStyle w:val="ListParagraph"/>
+        <w:numPr>
+          <w:ilvl w:val="3"/>
+          <w:numId w:val="2"/>
+        </w:numPr>
+        <w:shd w:val="clear" w:color="auto" w:fill="FFFFFF"/>
+        <w:spacing w:lineRule="atLeast" w:line="270"/>
+        <w:rPr>
+          <w:rFonts w:ascii="Menlo" w:hAnsi="Menlo"/>
+          <w:color w:val="000000"/>
+        </w:rPr>
+      </w:pPr>
+      <w:r>
+        <w:rPr>
+          <w:rFonts w:eastAsia="Times New Roman" w:cs="Menlo" w:ascii="Menlo" w:hAnsi="Menlo"/>
+          <w:color w:val="000000" w:themeColor="text1"/>
+          <w:sz w:val="20"/>
+          <w:szCs w:val="20"/>
+          <w:lang w:val="en-US" w:eastAsia="es-ES_tradnl"/>
+        </w:rPr>
+        <w:t xml:space="preserve">Si el </w:t>
+      </w:r>
+      <w:r>
+        <w:rPr>
+          <w:rFonts w:eastAsia="Times New Roman" w:cs="Menlo" w:ascii="Menlo" w:hAnsi="Menlo"/>
+          <w:b/>
+          <w:bCs/>
+          <w:color w:val="000000" w:themeColor="text1"/>
+          <w:sz w:val="20"/>
+          <w:szCs w:val="20"/>
+          <w:lang w:val="en-US" w:eastAsia="es-ES_tradnl"/>
+        </w:rPr>
+        <w:t>user_name</w:t>
+      </w:r>
+      <w:r>
+        <w:rPr>
+          <w:rFonts w:eastAsia="Times New Roman" w:cs="Menlo" w:ascii="Menlo" w:hAnsi="Menlo"/>
+          <w:color w:val="000000" w:themeColor="text1"/>
+          <w:sz w:val="20"/>
+          <w:szCs w:val="20"/>
+          <w:lang w:val="en-US" w:eastAsia="es-ES_tradnl"/>
+        </w:rPr>
+        <w:t xml:space="preserve"> enviado por JWT corresponde a un usuario existente</w:t>
+      </w:r>
+      <w:r>
+        <w:rPr>
+          <w:rFonts w:eastAsia="Times New Roman" w:cs="Menlo" w:ascii="Menlo" w:hAnsi="Menlo"/>
+          <w:color w:val="000000" w:themeColor="text1"/>
+          <w:sz w:val="20"/>
+          <w:szCs w:val="20"/>
+          <w:lang w:val="en-US" w:eastAsia="es-ES_tradnl"/>
+        </w:rPr>
+        <w:t>, devuelve un error 422, con el siguiente mensaje:</w:t>
+      </w:r>
+    </w:p>
+    <w:p>
+      <w:pPr>
+        <w:pStyle w:val="ListParagraph"/>
+        <w:numPr>
+          <w:ilvl w:val="0"/>
+          <w:numId w:val="0"/>
+        </w:numPr>
+        <w:shd w:val="clear" w:color="auto" w:fill="FFFFFF"/>
+        <w:spacing w:lineRule="atLeast" w:line="270"/>
+        <w:ind w:left="1669" w:hanging="0"/>
+        <w:rPr>
+          <w:rFonts w:ascii="Menlo" w:hAnsi="Menlo"/>
+          <w:color w:val="000000"/>
+        </w:rPr>
+      </w:pPr>
+      <w:r>
+        <w:rPr>
+          <w:rFonts w:ascii="IBMPlexMono, monospace, ;Droid Sans Fallback;', ;Droid Sans Mono;, ;monospace;, monospace, ;Droid Sans Fallback;;font-weight: normal;font-size: 12px;line-height: 18px;white-space: pre;" w:hAnsi="IBMPlexMono, monospace, ;Droid Sans Fallback;', ;Droid Sans Mono;, ;monospace;, monospace, ;Droid Sans Fallback;;font-weight: normal;font-size: 12px;line-height: 18px;white-space: pre;"/>
+          <w:color w:val="000000"/>
+          <w:sz w:val="21"/>
+          <w:szCs w:val="21"/>
+          <w:highlight w:val="yellow"/>
+        </w:rPr>
+        <w:t>{</w:t>
+        <w:tab/>
+      </w:r>
+    </w:p>
+    <w:p>
+      <w:pPr>
+        <w:pStyle w:val="Normal"/>
+        <w:numPr>
+          <w:ilvl w:val="0"/>
+          <w:numId w:val="0"/>
+        </w:numPr>
+        <w:ind w:left="229" w:hanging="0"/>
+        <w:rPr>
+          <w:rFonts w:ascii="IBMPlexMono, monospace, ;Droid Sans Fallback;', ;Droid Sans Mono;, ;monospace;, monospace, ;Droid Sans Fallback;;font-weight: normal;font-size: 12px;line-height: 18px;white-space: pre;" w:hAnsi="IBMPlexMono, monospace, ;Droid Sans Fallback;', ;Droid Sans Mono;, ;monospace;, monospace, ;Droid Sans Fallback;;font-weight: normal;font-size: 12px;line-height: 18px;white-space: pre;"/>
+          <w:color w:val="000000"/>
+          <w:highlight w:val="yellow"/>
+        </w:rPr>
+      </w:pPr>
+      <w:r>
+        <w:rPr>
+          <w:rFonts w:ascii="IBMPlexMono, monospace, ;Droid Sans Fallback;', ;Droid Sans Mono;, ;monospace;, monospace, ;Droid Sans Fallback;;font-weight: normal;font-size: 12px;line-height: 18px;white-space: pre;" w:hAnsi="IBMPlexMono, monospace, ;Droid Sans Fallback;', ;Droid Sans Mono;, ;monospace;, monospace, ;Droid Sans Fallback;;font-weight: normal;font-size: 12px;line-height: 18px;white-space: pre;"/>
+          <w:color w:val="A31515"/>
+          <w:sz w:val="21"/>
+          <w:szCs w:val="21"/>
+          <w:highlight w:val="yellow"/>
+        </w:rPr>
+        <w:tab/>
+        <w:tab/>
+        <w:t xml:space="preserve">   "error"</w:t>
+      </w:r>
+      <w:r>
+        <w:rPr>
+          <w:rFonts w:ascii="IBMPlexMono, monospace, ;Droid Sans Fallback;', ;Droid Sans Mono;, ;monospace;, monospace, ;Droid Sans Fallback;;font-weight: normal;font-size: 12px;line-height: 18px;white-space: pre;" w:hAnsi="IBMPlexMono, monospace, ;Droid Sans Fallback;', ;Droid Sans Mono;, ;monospace;, monospace, ;Droid Sans Fallback;;font-weight: normal;font-size: 12px;line-height: 18px;white-space: pre;"/>
+          <w:color w:val="000000"/>
+          <w:sz w:val="21"/>
+          <w:szCs w:val="21"/>
+          <w:highlight w:val="yellow"/>
+        </w:rPr>
+        <w:t xml:space="preserve">: </w:t>
+      </w:r>
+      <w:r>
+        <w:rPr>
+          <w:rFonts w:ascii="IBMPlexMono, monospace, ;Droid Sans Fallback;', ;Droid Sans Mono;, ;monospace;, monospace, ;Droid Sans Fallback;;font-weight: normal;font-size: 12px;line-height: 18px;white-space: pre;" w:hAnsi="IBMPlexMono, monospace, ;Droid Sans Fallback;', ;Droid Sans Mono;, ;monospace;, monospace, ;Droid Sans Fallback;;font-weight: normal;font-size: 12px;line-height: 18px;white-space: pre;"/>
+          <w:color w:val="0451A5"/>
+          <w:sz w:val="21"/>
+          <w:szCs w:val="21"/>
+          <w:highlight w:val="yellow"/>
+        </w:rPr>
+        <w:t>"Ya existe el usuario con el user_name: vblanco"</w:t>
+      </w:r>
+    </w:p>
+    <w:p>
+      <w:pPr>
+        <w:pStyle w:val="ListParagraph"/>
+        <w:numPr>
+          <w:ilvl w:val="0"/>
+          <w:numId w:val="0"/>
+        </w:numPr>
+        <w:shd w:val="clear" w:color="auto" w:fill="FFFFFF"/>
+        <w:spacing w:lineRule="atLeast" w:line="270"/>
+        <w:ind w:left="1669" w:hanging="0"/>
+        <w:rPr>
+          <w:rFonts w:ascii="IBMPlexMono, monospace, ;Droid Sans Fallback;', ;Droid Sans Mono;, ;monospace;, monospace, ;Droid Sans Fallback;;font-weight: normal;font-size: 12px;line-height: 18px;white-space: pre;" w:hAnsi="IBMPlexMono, monospace, ;Droid Sans Fallback;', ;Droid Sans Mono;, ;monospace;, monospace, ;Droid Sans Fallback;;font-weight: normal;font-size: 12px;line-height: 18px;white-space: pre;"/>
+          <w:color w:val="000000"/>
+        </w:rPr>
+      </w:pPr>
+      <w:r>
+        <w:rPr>
+          <w:rFonts w:eastAsia="Times New Roman" w:cs="Menlo" w:ascii="IBMPlexMono, monospace, ;Droid Sans Fallback;', ;Droid Sans Mono;, ;monospace;, monospace, ;Droid Sans Fallback;;font-weight: normal;font-size: 12px;line-height: 18px;white-space: pre;" w:hAnsi="IBMPlexMono, monospace, ;Droid Sans Fallback;', ;Droid Sans Mono;, ;monospace;, monospace, ;Droid Sans Fallback;;font-weight: normal;font-size: 12px;line-height: 18px;white-space: pre;"/>
+          <w:b w:val="false"/>
+          <w:bCs w:val="false"/>
+          <w:i w:val="false"/>
+          <w:iCs w:val="false"/>
+          <w:color w:val="000000" w:themeColor="text1"/>
+          <w:kern w:val="0"/>
+          <w:sz w:val="20"/>
+          <w:szCs w:val="20"/>
+          <w:highlight w:val="yellow"/>
+          <w:u w:val="none"/>
+          <w:lang w:val="en-US" w:eastAsia="es-ES_tradnl" w:bidi="ar-SA"/>
+        </w:rPr>
+        <w:t>}</w:t>
+      </w:r>
+    </w:p>
+    <w:p>
+      <w:pPr>
+        <w:pStyle w:val="Normal"/>
+        <w:shd w:val="clear" w:color="auto" w:fill="FFFFFF"/>
+        <w:spacing w:lineRule="atLeast" w:line="270"/>
+        <w:rPr>
+          <w:b w:val="false"/>
+          <w:b w:val="false"/>
+          <w:bCs w:val="false"/>
+          <w:u w:val="none"/>
+        </w:rPr>
+      </w:pPr>
+      <w:r>
+        <w:rPr>
+          <w:rFonts w:eastAsia="Calibri" w:cs="" w:cstheme="minorBidi" w:eastAsiaTheme="minorHAnsi" w:ascii="IBMPlexMono, monospace, ;Droid Sans Fallback;', ;Droid Sans Mono;, ;monospace;, monospace, ;Droid Sans Fallback;;font-weight: normal;font-size: 12px;line-height: 18px;white-space: pre;" w:hAnsi="IBMPlexMono, monospace, ;Droid Sans Fallback;', ;Droid Sans Mono;, ;monospace;, monospace, ;Droid Sans Fallback;;font-weight: normal;font-size: 12px;line-height: 18px;white-space: pre;"/>
+          <w:color w:val="000000"/>
+          <w:kern w:val="0"/>
+          <w:sz w:val="21"/>
+          <w:szCs w:val="21"/>
+          <w:highlight w:val="yellow"/>
+          <w:lang w:val="es-ES_tradnl" w:eastAsia="en-US" w:bidi="ar-SA"/>
+        </w:rPr>
+      </w:r>
+    </w:p>
+    <w:p>
+      <w:pPr>
+        <w:pStyle w:val="Normal"/>
+        <w:numPr>
+          <w:ilvl w:val="0"/>
+          <w:numId w:val="0"/>
+        </w:numPr>
+        <w:shd w:val="clear" w:color="auto" w:fill="FFFFFF"/>
+        <w:spacing w:lineRule="atLeast" w:line="270"/>
+        <w:ind w:left="-982" w:right="-574" w:hanging="0"/>
+        <w:rPr/>
+      </w:pPr>
+      <w:r>
+        <w:rPr>
+          <w:rFonts w:eastAsia="Times New Roman" w:cs="Menlo" w:ascii="Menlo" w:hAnsi="Menlo"/>
+          <w:b/>
+          <w:color w:val="000000" w:themeColor="text1"/>
+          <w:kern w:val="0"/>
+          <w:sz w:val="24"/>
+          <w:szCs w:val="24"/>
+          <w:highlight w:val="yellow"/>
+          <w:u w:val="none"/>
+          <w:lang w:val="es-AR" w:eastAsia="es-ES_tradnl" w:bidi="ar-SA"/>
+        </w:rPr>
+        <w:t xml:space="preserve">2. </w:t>
+      </w:r>
+      <w:r>
+        <w:rPr>
+          <w:rFonts w:eastAsia="Times New Roman" w:cs="Menlo" w:ascii="Menlo" w:hAnsi="Menlo"/>
+          <w:b/>
+          <w:color w:val="000000" w:themeColor="text1"/>
+          <w:kern w:val="0"/>
+          <w:sz w:val="24"/>
+          <w:szCs w:val="24"/>
+          <w:highlight w:val="yellow"/>
+          <w:u w:val="single"/>
+          <w:lang w:val="es-AR" w:eastAsia="es-ES_tradnl" w:bidi="ar-SA"/>
+        </w:rPr>
+        <w:t>Proceso de actualización de usuario por parte de un ADMIN – Designación de un usuario como Administrador:</w:t>
+      </w:r>
+    </w:p>
+    <w:p>
+      <w:pPr>
+        <w:pStyle w:val="Normal"/>
+        <w:shd w:val="clear" w:color="auto" w:fill="FFFFFF"/>
+        <w:spacing w:lineRule="atLeast" w:line="270"/>
+        <w:ind w:left="-851" w:right="-574" w:hanging="0"/>
+        <w:rPr>
+          <w:rFonts w:ascii="Menlo" w:hAnsi="Menlo" w:cs="Menlo"/>
+          <w:b/>
+          <w:b/>
+          <w:color w:val="000000" w:themeColor="text1"/>
+          <w:u w:val="single"/>
+        </w:rPr>
+      </w:pPr>
+      <w:r>
+        <w:rPr>
+          <w:rFonts w:eastAsia="Calibri" w:cs="Menlo" w:ascii="Menlo" w:hAnsi="Menlo"/>
+          <w:b/>
+          <w:color w:val="000000" w:themeColor="text1"/>
+          <w:kern w:val="0"/>
+          <w:sz w:val="21"/>
+          <w:szCs w:val="21"/>
+          <w:highlight w:val="yellow"/>
+          <w:u w:val="single"/>
+          <w:lang w:val="es-ES_tradnl" w:eastAsia="en-US" w:bidi="ar-SA"/>
+        </w:rPr>
+      </w:r>
+    </w:p>
+    <w:p>
+      <w:pPr>
+        <w:pStyle w:val="Normal"/>
+        <w:numPr>
+          <w:ilvl w:val="0"/>
+          <w:numId w:val="6"/>
+        </w:numPr>
+        <w:shd w:val="clear" w:color="auto" w:fill="FFFFFF"/>
+        <w:spacing w:lineRule="atLeast" w:line="270"/>
+        <w:rPr/>
+      </w:pPr>
+      <w:r>
+        <w:rPr>
+          <w:rFonts w:cs="Menlo" w:ascii="Menlo" w:hAnsi="Menlo"/>
+          <w:b w:val="false"/>
+          <w:bCs w:val="false"/>
+          <w:color w:val="000000" w:themeColor="text1"/>
+          <w:u w:val="none"/>
+        </w:rPr>
+        <w:t xml:space="preserve">El usuario ingresa al Chat, </w:t>
+      </w:r>
+      <w:r>
+        <w:rPr>
+          <w:rFonts w:cs="Menlo" w:ascii="Menlo" w:hAnsi="Menlo"/>
+          <w:b w:val="false"/>
+          <w:bCs w:val="false"/>
+          <w:color w:val="000000" w:themeColor="text1"/>
+          <w:u w:val="none"/>
+        </w:rPr>
+        <w:t>se valida que el usuario se</w:t>
+      </w:r>
+      <w:r>
+        <w:rPr>
+          <w:rFonts w:cs="Menlo" w:ascii="Menlo" w:hAnsi="Menlo"/>
+          <w:b w:val="false"/>
+          <w:bCs w:val="false"/>
+          <w:color w:val="000000" w:themeColor="text1"/>
+          <w:u w:val="none"/>
+        </w:rPr>
+        <w:t>a</w:t>
+      </w:r>
+      <w:r>
+        <w:rPr>
+          <w:rFonts w:cs="Menlo" w:ascii="Menlo" w:hAnsi="Menlo"/>
+          <w:b w:val="false"/>
+          <w:bCs w:val="false"/>
+          <w:color w:val="000000" w:themeColor="text1"/>
+          <w:u w:val="none"/>
+        </w:rPr>
+        <w:t xml:space="preserve"> Administrador</w:t>
+      </w:r>
+      <w:r>
+        <w:rPr>
+          <w:rFonts w:cs="Menlo" w:ascii="Menlo" w:hAnsi="Menlo"/>
+          <w:b w:val="false"/>
+          <w:bCs w:val="false"/>
+          <w:color w:val="000000" w:themeColor="text1"/>
+          <w:u w:val="none"/>
+        </w:rPr>
+        <w:t>.</w:t>
+      </w:r>
+    </w:p>
+    <w:p>
+      <w:pPr>
+        <w:pStyle w:val="Normal"/>
+        <w:numPr>
+          <w:ilvl w:val="0"/>
+          <w:numId w:val="2"/>
+        </w:numPr>
+        <w:shd w:val="clear" w:color="auto" w:fill="FFFFFF"/>
+        <w:spacing w:lineRule="atLeast" w:line="270"/>
+        <w:rPr/>
+      </w:pPr>
+      <w:r>
+        <w:rPr>
+          <w:rFonts w:cs="Menlo" w:ascii="FreeMono" w:hAnsi="FreeMono"/>
+          <w:b/>
+          <w:bCs/>
+          <w:color w:val="000000" w:themeColor="text1"/>
+          <w:u w:val="single"/>
+        </w:rPr>
+        <w:t>Request</w:t>
+      </w:r>
+      <w:r>
+        <w:rPr>
+          <w:rFonts w:cs="Menlo" w:ascii="FreeMono" w:hAnsi="FreeMono"/>
+          <w:b/>
+          <w:bCs/>
+          <w:color w:val="000000" w:themeColor="text1"/>
+          <w:u w:val="none"/>
+        </w:rPr>
+        <w:t>:</w:t>
+      </w:r>
+      <w:r>
+        <w:rPr>
+          <w:rFonts w:cs="Menlo" w:ascii="Menlo" w:hAnsi="Menlo"/>
+          <w:b w:val="false"/>
+          <w:bCs w:val="false"/>
+          <w:color w:val="000000" w:themeColor="text1"/>
+          <w:u w:val="none"/>
+        </w:rPr>
+        <w:t xml:space="preserve"> </w:t>
+      </w:r>
+      <w:r>
+        <w:rPr>
+          <w:rFonts w:eastAsia="Times New Roman" w:cs="Menlo" w:ascii="Menlo" w:hAnsi="Menlo"/>
+          <w:b w:val="false"/>
+          <w:bCs w:val="false"/>
+          <w:i/>
+          <w:color w:val="2A6099"/>
+          <w:kern w:val="0"/>
+          <w:sz w:val="20"/>
+          <w:szCs w:val="20"/>
+          <w:lang w:val="es-AR" w:eastAsia="es-ES_tradnl" w:bidi="ar-SA"/>
+        </w:rPr>
+        <w:t>get('/admin/user/{user_id}', 'UserController@getUserManagedJWT</w:t>
+      </w:r>
+      <w:hyperlink r:id="rId2">
+        <w:r>
+          <w:rPr>
+            <w:rFonts w:eastAsia="Times New Roman" w:cs="Menlo" w:ascii="Menlo" w:hAnsi="Menlo"/>
+            <w:b w:val="false"/>
+            <w:bCs w:val="false"/>
+            <w:i/>
+            <w:color w:val="2A6099"/>
+            <w:kern w:val="0"/>
+            <w:sz w:val="20"/>
+            <w:szCs w:val="20"/>
+            <w:lang w:val="es-AR" w:eastAsia="es-ES_tradnl" w:bidi="ar-SA"/>
+          </w:rPr>
+          <w:t>');</w:t>
+        </w:r>
+      </w:hyperlink>
+    </w:p>
+    <w:p>
+      <w:pPr>
+        <w:pStyle w:val="Normal"/>
+        <w:numPr>
+          <w:ilvl w:val="1"/>
+          <w:numId w:val="2"/>
+        </w:numPr>
+        <w:shd w:val="clear" w:color="auto" w:fill="FFFFFF"/>
+        <w:spacing w:lineRule="atLeast" w:line="270"/>
+        <w:rPr>
+          <w:i w:val="false"/>
+          <w:i w:val="false"/>
+          <w:iCs w:val="false"/>
+          <w:color w:val="auto"/>
+        </w:rPr>
+      </w:pPr>
+      <w:r>
+        <w:rPr>
+          <w:rFonts w:eastAsia="Times New Roman" w:cs="Menlo" w:ascii="Menlo" w:hAnsi="Menlo"/>
+          <w:b w:val="false"/>
+          <w:bCs w:val="false"/>
+          <w:i w:val="false"/>
+          <w:iCs w:val="false"/>
+          <w:color w:val="auto"/>
+          <w:kern w:val="0"/>
+          <w:sz w:val="20"/>
+          <w:szCs w:val="20"/>
+          <w:lang w:val="es-AR" w:eastAsia="es-ES_tradnl" w:bidi="ar-SA"/>
+        </w:rPr>
+        <w:t>S</w:t>
+      </w:r>
+      <w:r>
+        <w:rPr>
+          <w:rFonts w:eastAsia="Times New Roman" w:cs="Menlo" w:ascii="Menlo" w:hAnsi="Menlo"/>
+          <w:b w:val="false"/>
+          <w:bCs w:val="false"/>
+          <w:i w:val="false"/>
+          <w:iCs w:val="false"/>
+          <w:color w:val="auto"/>
+          <w:kern w:val="0"/>
+          <w:sz w:val="20"/>
+          <w:szCs w:val="20"/>
+          <w:lang w:val="es-AR" w:eastAsia="es-ES_tradnl" w:bidi="ar-SA"/>
+        </w:rPr>
+        <w:t>e obtiene la información del usuario solicitado.</w:t>
+      </w:r>
+    </w:p>
+    <w:p>
+      <w:pPr>
+        <w:pStyle w:val="Normal"/>
+        <w:numPr>
+          <w:ilvl w:val="0"/>
+          <w:numId w:val="2"/>
+        </w:numPr>
+        <w:shd w:val="clear" w:color="auto" w:fill="FFFFFF"/>
+        <w:spacing w:lineRule="atLeast" w:line="270"/>
+        <w:rPr/>
+      </w:pPr>
+      <w:r>
+        <w:rPr>
+          <w:rFonts w:eastAsia="Times New Roman" w:cs="Menlo" w:ascii="FreeMono" w:hAnsi="FreeMono"/>
+          <w:b/>
+          <w:bCs/>
+          <w:i/>
+          <w:color w:val="000000" w:themeColor="text1"/>
+          <w:kern w:val="0"/>
+          <w:sz w:val="20"/>
+          <w:szCs w:val="20"/>
+          <w:u w:val="single"/>
+          <w:lang w:val="es-AR" w:eastAsia="es-ES_tradnl" w:bidi="ar-SA"/>
+        </w:rPr>
+        <w:t>Request</w:t>
+      </w:r>
+      <w:r>
+        <w:rPr>
+          <w:rFonts w:eastAsia="Times New Roman" w:cs="Menlo" w:ascii="FreeMono" w:hAnsi="FreeMono"/>
+          <w:b/>
+          <w:bCs/>
+          <w:i/>
+          <w:color w:val="000000" w:themeColor="text1"/>
+          <w:kern w:val="0"/>
+          <w:sz w:val="20"/>
+          <w:szCs w:val="20"/>
+          <w:u w:val="none"/>
+          <w:lang w:val="es-AR" w:eastAsia="es-ES_tradnl" w:bidi="ar-SA"/>
+        </w:rPr>
+        <w:t>:</w:t>
+      </w:r>
+      <w:r>
+        <w:rPr>
+          <w:rFonts w:eastAsia="Times New Roman" w:cs="Menlo" w:ascii="Menlo" w:hAnsi="Menlo"/>
+          <w:b w:val="false"/>
+          <w:bCs w:val="false"/>
+          <w:i/>
+          <w:color w:val="000000" w:themeColor="text1"/>
+          <w:kern w:val="0"/>
+          <w:sz w:val="20"/>
+          <w:szCs w:val="20"/>
+          <w:u w:val="none"/>
+          <w:lang w:val="es-AR" w:eastAsia="es-ES_tradnl" w:bidi="ar-SA"/>
+        </w:rPr>
+        <w:t xml:space="preserve"> </w:t>
+      </w:r>
+      <w:r>
+        <w:rPr>
+          <w:rFonts w:eastAsia="Times New Roman" w:cs="Menlo" w:ascii="Menlo" w:hAnsi="Menlo"/>
+          <w:b w:val="false"/>
+          <w:bCs w:val="false"/>
+          <w:i/>
+          <w:color w:val="2A6099"/>
+          <w:kern w:val="0"/>
+          <w:sz w:val="20"/>
+          <w:szCs w:val="20"/>
+          <w:u w:val="none"/>
+          <w:lang w:val="es-AR" w:eastAsia="es-ES_tradnl" w:bidi="ar-SA"/>
+        </w:rPr>
+        <w:t>post('/admin/user/{user_id}', 'UserController@updateUserManagedJWT');</w:t>
+      </w:r>
+    </w:p>
+    <w:p>
+      <w:pPr>
+        <w:pStyle w:val="ListParagraph"/>
+        <w:numPr>
+          <w:ilvl w:val="1"/>
+          <w:numId w:val="2"/>
+        </w:numPr>
+        <w:shd w:val="clear" w:color="auto" w:fill="FFFFFF"/>
+        <w:spacing w:lineRule="atLeast" w:line="270"/>
+        <w:ind w:left="589" w:right="-574" w:hanging="360"/>
+        <w:rPr>
+          <w:rFonts w:ascii="Menlo" w:hAnsi="Menlo" w:eastAsia="Times New Roman" w:cs="Menlo"/>
+          <w:i w:val="false"/>
+          <w:i w:val="false"/>
+          <w:iCs w:val="false"/>
+          <w:color w:val="auto"/>
+          <w:kern w:val="0"/>
+          <w:sz w:val="20"/>
+          <w:szCs w:val="20"/>
+          <w:lang w:val="es-AR" w:eastAsia="es-ES_tradnl" w:bidi="ar-SA"/>
+        </w:rPr>
+      </w:pPr>
+      <w:r>
+        <w:rPr>
+          <w:rFonts w:eastAsia="Times New Roman" w:cs="Menlo" w:ascii="Menlo" w:hAnsi="Menlo"/>
+          <w:i w:val="false"/>
+          <w:iCs w:val="false"/>
+          <w:color w:val="auto"/>
+          <w:kern w:val="0"/>
+          <w:sz w:val="20"/>
+          <w:szCs w:val="20"/>
+          <w:lang w:val="es-AR" w:eastAsia="es-ES_tradnl" w:bidi="ar-SA"/>
+        </w:rPr>
+        <w:t xml:space="preserve">El Administrador podrá actualizar los datos personales de un usuario  (NO podrá actualizar el user_name, ya que el mismo fue tomado del JWT cuando éste se creó) y también designarlo como Administrador o </w:t>
+      </w:r>
+      <w:r>
+        <w:rPr>
+          <w:rFonts w:eastAsia="Times New Roman" w:cs="Menlo" w:ascii="Menlo" w:hAnsi="Menlo"/>
+          <w:i w:val="false"/>
+          <w:iCs w:val="false"/>
+          <w:color w:val="auto"/>
+          <w:kern w:val="0"/>
+          <w:sz w:val="20"/>
+          <w:szCs w:val="20"/>
+          <w:u w:val="none"/>
+          <w:lang w:val="es-AR" w:eastAsia="es-ES_tradnl" w:bidi="ar-SA"/>
+        </w:rPr>
+        <w:t>viceversa</w:t>
+      </w:r>
+      <w:r>
+        <w:rPr>
+          <w:rFonts w:eastAsia="Times New Roman" w:cs="Menlo" w:ascii="Menlo" w:hAnsi="Menlo"/>
+          <w:i w:val="false"/>
+          <w:iCs w:val="false"/>
+          <w:color w:val="auto"/>
+          <w:kern w:val="0"/>
+          <w:sz w:val="20"/>
+          <w:szCs w:val="20"/>
+          <w:lang w:val="es-AR" w:eastAsia="es-ES_tradnl" w:bidi="ar-SA"/>
+        </w:rPr>
+        <w:t>.</w:t>
+      </w:r>
+    </w:p>
+    <w:p>
+      <w:pPr>
+        <w:pStyle w:val="Normal"/>
+        <w:shd w:val="clear" w:color="auto" w:fill="FFFFFF"/>
+        <w:spacing w:lineRule="atLeast" w:line="270"/>
+        <w:rPr>
+          <w:rFonts w:ascii="Menlo" w:hAnsi="Menlo" w:eastAsia="Times New Roman" w:cs="Menlo"/>
+          <w:b w:val="false"/>
+          <w:b w:val="false"/>
+          <w:bCs w:val="false"/>
+          <w:color w:val="2A6099"/>
+          <w:sz w:val="20"/>
+          <w:szCs w:val="20"/>
+          <w:u w:val="none"/>
+          <w:lang w:val="es-AR" w:eastAsia="es-ES_tradnl"/>
+        </w:rPr>
+      </w:pPr>
+      <w:r>
+        <w:rPr/>
+      </w:r>
+    </w:p>
+    <w:p>
+      <w:pPr>
+        <w:pStyle w:val="Normal"/>
+        <w:shd w:val="clear" w:color="auto" w:fill="FFFFFF"/>
+        <w:spacing w:lineRule="atLeast" w:line="270"/>
+        <w:ind w:left="-851" w:right="-574" w:hanging="0"/>
+        <w:rPr>
+          <w:rFonts w:ascii="Menlo" w:hAnsi="Menlo" w:eastAsia="Calibri" w:cs="Menlo"/>
+          <w:b/>
+          <w:b/>
+          <w:color w:val="000000" w:themeColor="text1"/>
+          <w:kern w:val="0"/>
+          <w:sz w:val="24"/>
+          <w:szCs w:val="24"/>
+          <w:highlight w:val="yellow"/>
+          <w:u w:val="single"/>
+          <w:lang w:val="es-ES_tradnl" w:eastAsia="en-US" w:bidi="ar-SA"/>
+        </w:rPr>
+      </w:pPr>
+      <w:r>
+        <w:rPr>
+          <w:rFonts w:eastAsia="Calibri" w:cs="Menlo" w:ascii="Menlo" w:hAnsi="Menlo"/>
+          <w:b/>
+          <w:color w:val="000000" w:themeColor="text1"/>
+          <w:kern w:val="0"/>
+          <w:sz w:val="24"/>
+          <w:szCs w:val="24"/>
+          <w:highlight w:val="yellow"/>
+          <w:u w:val="none"/>
+          <w:lang w:val="es-ES_tradnl" w:eastAsia="en-US" w:bidi="ar-SA"/>
+        </w:rPr>
+        <w:t xml:space="preserve">3. </w:t>
+      </w:r>
+      <w:r>
+        <w:rPr>
+          <w:rFonts w:eastAsia="Calibri" w:cs="Menlo" w:ascii="Menlo" w:hAnsi="Menlo"/>
+          <w:b/>
+          <w:color w:val="000000" w:themeColor="text1"/>
+          <w:kern w:val="0"/>
+          <w:sz w:val="24"/>
+          <w:szCs w:val="24"/>
+          <w:highlight w:val="yellow"/>
+          <w:u w:val="single"/>
+          <w:lang w:val="es-ES_tradnl" w:eastAsia="en-US" w:bidi="ar-SA"/>
+        </w:rPr>
+        <w:t xml:space="preserve">Proceso de </w:t>
+      </w:r>
+      <w:r>
+        <w:rPr>
+          <w:rFonts w:eastAsia="Calibri" w:cs="Menlo" w:ascii="Menlo" w:hAnsi="Menlo"/>
+          <w:b/>
+          <w:color w:val="000000" w:themeColor="text1"/>
+          <w:kern w:val="0"/>
+          <w:sz w:val="24"/>
+          <w:szCs w:val="24"/>
+          <w:highlight w:val="yellow"/>
+          <w:u w:val="single"/>
+          <w:lang w:val="es-ES_tradnl" w:eastAsia="en-US" w:bidi="ar-SA"/>
+        </w:rPr>
+        <w:t xml:space="preserve">actualización de usuario  </w:t>
+      </w:r>
+      <w:r>
+        <w:rPr>
+          <w:rFonts w:eastAsia="Calibri" w:cs="Menlo" w:ascii="Menlo" w:hAnsi="Menlo"/>
+          <w:b/>
+          <w:color w:val="000000" w:themeColor="text1"/>
+          <w:kern w:val="0"/>
+          <w:sz w:val="24"/>
+          <w:szCs w:val="24"/>
+          <w:highlight w:val="yellow"/>
+          <w:u w:val="single"/>
+          <w:lang w:val="es-ES_tradnl" w:eastAsia="en-US" w:bidi="ar-SA"/>
+        </w:rPr>
+        <w:t>por parte del mismo:</w:t>
+      </w:r>
+    </w:p>
+    <w:p>
+      <w:pPr>
+        <w:pStyle w:val="Normal"/>
+        <w:shd w:val="clear" w:color="auto" w:fill="FFFFFF"/>
+        <w:spacing w:lineRule="atLeast" w:line="270"/>
+        <w:ind w:left="-851" w:right="-574" w:hanging="0"/>
+        <w:rPr>
+          <w:rFonts w:ascii="Menlo" w:hAnsi="Menlo" w:cs="Menlo"/>
+          <w:b/>
+          <w:b/>
+          <w:color w:val="000000" w:themeColor="text1"/>
+          <w:u w:val="single"/>
+        </w:rPr>
+      </w:pPr>
+      <w:r>
+        <w:rPr>
+          <w:rFonts w:eastAsia="Calibri" w:cs="Menlo" w:ascii="Menlo" w:hAnsi="Menlo"/>
+          <w:b/>
+          <w:color w:val="000000" w:themeColor="text1"/>
+          <w:kern w:val="0"/>
+          <w:sz w:val="21"/>
+          <w:szCs w:val="21"/>
+          <w:highlight w:val="yellow"/>
+          <w:u w:val="single"/>
+          <w:lang w:val="es-ES_tradnl" w:eastAsia="en-US" w:bidi="ar-SA"/>
+        </w:rPr>
+      </w:r>
+    </w:p>
+    <w:p>
+      <w:pPr>
+        <w:pStyle w:val="Normal"/>
+        <w:numPr>
+          <w:ilvl w:val="0"/>
+          <w:numId w:val="7"/>
+        </w:numPr>
+        <w:shd w:val="clear" w:color="auto" w:fill="FFFFFF"/>
+        <w:spacing w:lineRule="atLeast" w:line="270"/>
+        <w:rPr/>
+      </w:pPr>
+      <w:r>
+        <w:rPr>
+          <w:rFonts w:cs="Menlo" w:ascii="Menlo" w:hAnsi="Menlo"/>
+          <w:b w:val="false"/>
+          <w:bCs w:val="false"/>
+          <w:color w:val="000000" w:themeColor="text1"/>
+          <w:u w:val="none"/>
+        </w:rPr>
+        <w:t xml:space="preserve">El usuario ingresa al Chat </w:t>
+      </w:r>
+      <w:r>
+        <w:rPr>
+          <w:rFonts w:cs="Menlo" w:ascii="Menlo" w:hAnsi="Menlo"/>
+          <w:b w:val="false"/>
+          <w:bCs w:val="false"/>
+          <w:color w:val="000000" w:themeColor="text1"/>
+          <w:u w:val="none"/>
+        </w:rPr>
+        <w:t>con un usuario existente</w:t>
+      </w:r>
+      <w:r>
+        <w:rPr>
+          <w:rFonts w:cs="Menlo" w:ascii="Menlo" w:hAnsi="Menlo"/>
+          <w:b w:val="false"/>
+          <w:bCs w:val="false"/>
+          <w:color w:val="000000" w:themeColor="text1"/>
+          <w:u w:val="none"/>
+        </w:rPr>
+        <w:t>.</w:t>
+      </w:r>
+    </w:p>
+    <w:p>
+      <w:pPr>
+        <w:pStyle w:val="Normal"/>
+        <w:numPr>
+          <w:ilvl w:val="0"/>
+          <w:numId w:val="2"/>
+        </w:numPr>
+        <w:shd w:val="clear" w:color="auto" w:fill="FFFFFF"/>
+        <w:spacing w:lineRule="atLeast" w:line="270"/>
+        <w:rPr/>
+      </w:pPr>
+      <w:r>
+        <w:rPr>
+          <w:rFonts w:cs="Menlo" w:ascii="FreeMono" w:hAnsi="FreeMono"/>
+          <w:b/>
+          <w:bCs/>
+          <w:color w:val="000000" w:themeColor="text1"/>
+          <w:u w:val="single"/>
+        </w:rPr>
+        <w:t>Request</w:t>
+      </w:r>
+      <w:r>
+        <w:rPr>
+          <w:rFonts w:cs="Menlo" w:ascii="FreeMono" w:hAnsi="FreeMono"/>
+          <w:b/>
+          <w:bCs/>
+          <w:color w:val="000000" w:themeColor="text1"/>
+          <w:u w:val="none"/>
+        </w:rPr>
+        <w:t>:</w:t>
+      </w:r>
+      <w:r>
+        <w:rPr>
+          <w:rFonts w:cs="Menlo" w:ascii="Menlo" w:hAnsi="Menlo"/>
+          <w:b w:val="false"/>
+          <w:bCs w:val="false"/>
+          <w:color w:val="000000" w:themeColor="text1"/>
+          <w:u w:val="none"/>
+        </w:rPr>
+        <w:t xml:space="preserve"> </w:t>
+      </w:r>
+      <w:r>
+        <w:rPr>
+          <w:rFonts w:eastAsia="Times New Roman" w:cs="Menlo" w:ascii="Menlo" w:hAnsi="Menlo"/>
+          <w:b w:val="false"/>
+          <w:bCs w:val="false"/>
+          <w:i/>
+          <w:color w:val="2A6099"/>
+          <w:kern w:val="0"/>
+          <w:sz w:val="20"/>
+          <w:szCs w:val="20"/>
+          <w:u w:val="none"/>
+          <w:lang w:val="es-AR" w:eastAsia="es-ES_tradnl" w:bidi="ar-SA"/>
+        </w:rPr>
+        <w:t xml:space="preserve">get('/user', 'UserController@getUserLoggedJWT'); </w:t>
+      </w:r>
+    </w:p>
+    <w:p>
+      <w:pPr>
+        <w:pStyle w:val="Normal"/>
+        <w:numPr>
+          <w:ilvl w:val="1"/>
+          <w:numId w:val="2"/>
+        </w:numPr>
+        <w:shd w:val="clear" w:color="auto" w:fill="FFFFFF"/>
+        <w:spacing w:lineRule="atLeast" w:line="270"/>
+        <w:rPr>
+          <w:rFonts w:ascii="Menlo" w:hAnsi="Menlo" w:eastAsia="Times New Roman" w:cs="Menlo"/>
+          <w:b w:val="false"/>
+          <w:b w:val="false"/>
+          <w:bCs w:val="false"/>
+          <w:i w:val="false"/>
+          <w:i w:val="false"/>
+          <w:iCs w:val="false"/>
+          <w:color w:val="auto"/>
+          <w:kern w:val="0"/>
+          <w:sz w:val="20"/>
+          <w:szCs w:val="20"/>
+          <w:lang w:val="es-AR" w:eastAsia="es-ES_tradnl" w:bidi="ar-SA"/>
+        </w:rPr>
+      </w:pPr>
+      <w:r>
+        <w:rPr>
+          <w:rFonts w:eastAsia="Times New Roman" w:cs="Menlo" w:ascii="Menlo" w:hAnsi="Menlo"/>
+          <w:b w:val="false"/>
+          <w:bCs w:val="false"/>
+          <w:i w:val="false"/>
+          <w:iCs w:val="false"/>
+          <w:color w:val="auto"/>
+          <w:kern w:val="0"/>
+          <w:sz w:val="20"/>
+          <w:szCs w:val="20"/>
+          <w:u w:val="none"/>
+          <w:lang w:val="es-AR" w:eastAsia="es-ES_tradnl" w:bidi="ar-SA"/>
+        </w:rPr>
+        <w:t>Se obtiene la información del usuario logueado.</w:t>
+      </w:r>
+    </w:p>
+    <w:p>
+      <w:pPr>
+        <w:pStyle w:val="Normal"/>
+        <w:numPr>
+          <w:ilvl w:val="0"/>
+          <w:numId w:val="2"/>
+        </w:numPr>
+        <w:shd w:val="clear" w:color="auto" w:fill="FFFFFF"/>
+        <w:spacing w:lineRule="atLeast" w:line="270"/>
+        <w:rPr/>
+      </w:pPr>
+      <w:r>
+        <w:rPr>
+          <w:rFonts w:eastAsia="Times New Roman" w:cs="Menlo" w:ascii="FreeMono" w:hAnsi="FreeMono"/>
+          <w:b/>
+          <w:bCs/>
+          <w:i/>
+          <w:color w:val="000000" w:themeColor="text1"/>
+          <w:kern w:val="0"/>
+          <w:sz w:val="20"/>
+          <w:szCs w:val="20"/>
+          <w:u w:val="single"/>
+          <w:lang w:val="es-AR" w:eastAsia="es-ES_tradnl" w:bidi="ar-SA"/>
+        </w:rPr>
+        <w:t>Request</w:t>
+      </w:r>
+      <w:r>
+        <w:rPr>
+          <w:rFonts w:eastAsia="Times New Roman" w:cs="Menlo" w:ascii="FreeMono" w:hAnsi="FreeMono"/>
+          <w:b/>
+          <w:bCs/>
+          <w:i/>
+          <w:color w:val="000000" w:themeColor="text1"/>
+          <w:kern w:val="0"/>
+          <w:sz w:val="20"/>
+          <w:szCs w:val="20"/>
+          <w:u w:val="none"/>
+          <w:lang w:val="es-AR" w:eastAsia="es-ES_tradnl" w:bidi="ar-SA"/>
+        </w:rPr>
+        <w:t>:</w:t>
+      </w:r>
+      <w:r>
+        <w:rPr>
+          <w:rFonts w:eastAsia="Times New Roman" w:cs="Menlo" w:ascii="Menlo" w:hAnsi="Menlo"/>
+          <w:b w:val="false"/>
+          <w:bCs w:val="false"/>
+          <w:i/>
+          <w:color w:val="000000" w:themeColor="text1"/>
+          <w:kern w:val="0"/>
+          <w:sz w:val="20"/>
+          <w:szCs w:val="20"/>
+          <w:u w:val="none"/>
+          <w:lang w:val="es-AR" w:eastAsia="es-ES_tradnl" w:bidi="ar-SA"/>
+        </w:rPr>
+        <w:t xml:space="preserve"> </w:t>
+      </w:r>
+      <w:r>
+        <w:rPr>
+          <w:rFonts w:eastAsia="Times New Roman" w:cs="Menlo" w:ascii="Menlo" w:hAnsi="Menlo"/>
+          <w:b w:val="false"/>
+          <w:bCs w:val="false"/>
+          <w:i/>
+          <w:color w:val="2A6099"/>
+          <w:kern w:val="0"/>
+          <w:sz w:val="20"/>
+          <w:szCs w:val="20"/>
+          <w:u w:val="none"/>
+          <w:lang w:val="es-AR" w:eastAsia="es-ES_tradnl" w:bidi="ar-SA"/>
+        </w:rPr>
+        <w:t xml:space="preserve">post('/admin/user/{user_id}', </w:t>
+      </w:r>
+      <w:hyperlink r:id="rId3">
+        <w:r>
+          <w:rPr>
+            <w:rStyle w:val="EnlacedeInternet"/>
+            <w:rFonts w:eastAsia="Times New Roman" w:cs="Menlo" w:ascii="Menlo" w:hAnsi="Menlo"/>
+            <w:b w:val="false"/>
+            <w:bCs w:val="false"/>
+            <w:i/>
+            <w:color w:val="2A6099"/>
+            <w:kern w:val="0"/>
+            <w:sz w:val="20"/>
+            <w:szCs w:val="20"/>
+            <w:u w:val="none"/>
+            <w:lang w:val="es-AR" w:eastAsia="es-ES_tradnl" w:bidi="ar-SA"/>
+          </w:rPr>
+          <w:t>'UserController@updateUserManagedJWT</w:t>
+        </w:r>
+      </w:hyperlink>
+      <w:hyperlink r:id="rId4">
+        <w:r>
+          <w:rPr>
+            <w:rFonts w:eastAsia="Times New Roman" w:cs="Menlo" w:ascii="Menlo" w:hAnsi="Menlo"/>
+            <w:b w:val="false"/>
+            <w:bCs w:val="false"/>
+            <w:i/>
+            <w:color w:val="2A6099"/>
+            <w:kern w:val="0"/>
+            <w:sz w:val="20"/>
+            <w:szCs w:val="20"/>
+            <w:u w:val="none"/>
+            <w:lang w:val="es-AR" w:eastAsia="es-ES_tradnl" w:bidi="ar-SA"/>
+          </w:rPr>
+          <w:t>');</w:t>
+        </w:r>
+      </w:hyperlink>
+    </w:p>
+    <w:p>
+      <w:pPr>
+        <w:pStyle w:val="Normal"/>
+        <w:numPr>
+          <w:ilvl w:val="1"/>
+          <w:numId w:val="2"/>
+        </w:numPr>
+        <w:shd w:val="clear" w:color="auto" w:fill="FFFFFF"/>
+        <w:spacing w:lineRule="atLeast" w:line="270"/>
+        <w:rPr/>
+      </w:pPr>
+      <w:r>
+        <w:rPr>
+          <w:rFonts w:eastAsia="Times New Roman" w:cs="Menlo" w:ascii="Menlo" w:hAnsi="Menlo"/>
+          <w:b w:val="false"/>
+          <w:bCs w:val="false"/>
+          <w:i w:val="false"/>
+          <w:iCs w:val="false"/>
+          <w:color w:val="auto"/>
+          <w:kern w:val="0"/>
+          <w:sz w:val="20"/>
+          <w:szCs w:val="20"/>
+          <w:u w:val="none"/>
+          <w:lang w:val="es-AR" w:eastAsia="es-ES_tradnl" w:bidi="ar-SA"/>
+        </w:rPr>
+        <w:t xml:space="preserve">El </w:t>
+      </w:r>
+      <w:r>
+        <w:rPr>
+          <w:rFonts w:eastAsia="Times New Roman" w:cs="Menlo" w:ascii="Menlo" w:hAnsi="Menlo"/>
+          <w:b w:val="false"/>
+          <w:bCs w:val="false"/>
+          <w:i w:val="false"/>
+          <w:iCs w:val="false"/>
+          <w:color w:val="auto"/>
+          <w:kern w:val="0"/>
+          <w:sz w:val="20"/>
+          <w:szCs w:val="20"/>
+          <w:u w:val="none"/>
+          <w:lang w:val="es-AR" w:eastAsia="es-ES_tradnl" w:bidi="ar-SA"/>
+        </w:rPr>
+        <w:t>usuario</w:t>
+      </w:r>
+      <w:r>
+        <w:rPr>
+          <w:rFonts w:eastAsia="Times New Roman" w:cs="Menlo" w:ascii="Menlo" w:hAnsi="Menlo"/>
+          <w:b w:val="false"/>
+          <w:bCs w:val="false"/>
+          <w:i w:val="false"/>
+          <w:iCs w:val="false"/>
+          <w:color w:val="auto"/>
+          <w:kern w:val="0"/>
+          <w:sz w:val="20"/>
+          <w:szCs w:val="20"/>
+          <w:u w:val="none"/>
+          <w:lang w:val="es-AR" w:eastAsia="es-ES_tradnl" w:bidi="ar-SA"/>
+        </w:rPr>
+        <w:t xml:space="preserve"> podrá actualizar </w:t>
+      </w:r>
+      <w:r>
+        <w:rPr>
+          <w:rFonts w:eastAsia="Times New Roman" w:cs="Menlo" w:ascii="Menlo" w:hAnsi="Menlo"/>
+          <w:b w:val="false"/>
+          <w:bCs w:val="false"/>
+          <w:i w:val="false"/>
+          <w:iCs w:val="false"/>
+          <w:color w:val="auto"/>
+          <w:kern w:val="0"/>
+          <w:sz w:val="20"/>
+          <w:szCs w:val="20"/>
+          <w:u w:val="none"/>
+          <w:lang w:val="es-AR" w:eastAsia="es-ES_tradnl" w:bidi="ar-SA"/>
+        </w:rPr>
+        <w:t>sus</w:t>
+      </w:r>
+      <w:r>
+        <w:rPr>
+          <w:rFonts w:eastAsia="Times New Roman" w:cs="Menlo" w:ascii="Menlo" w:hAnsi="Menlo"/>
+          <w:b w:val="false"/>
+          <w:bCs w:val="false"/>
+          <w:i w:val="false"/>
+          <w:iCs w:val="false"/>
+          <w:color w:val="auto"/>
+          <w:kern w:val="0"/>
+          <w:sz w:val="20"/>
+          <w:szCs w:val="20"/>
+          <w:u w:val="none"/>
+          <w:lang w:val="es-AR" w:eastAsia="es-ES_tradnl" w:bidi="ar-SA"/>
+        </w:rPr>
+        <w:t xml:space="preserve"> datos personales.</w:t>
+      </w:r>
+    </w:p>
+    <w:p>
+      <w:pPr>
+        <w:pStyle w:val="Normal"/>
+        <w:numPr>
+          <w:ilvl w:val="1"/>
+          <w:numId w:val="2"/>
+        </w:numPr>
+        <w:shd w:val="clear" w:color="auto" w:fill="FFFFFF"/>
+        <w:spacing w:lineRule="atLeast" w:line="270"/>
+        <w:rPr/>
+      </w:pPr>
+      <w:r>
+        <w:rPr>
+          <w:rFonts w:eastAsia="Times New Roman" w:cs="Menlo" w:ascii="Menlo" w:hAnsi="Menlo"/>
+          <w:b w:val="false"/>
+          <w:bCs w:val="false"/>
+          <w:i w:val="false"/>
+          <w:iCs w:val="false"/>
+          <w:color w:val="auto"/>
+          <w:kern w:val="0"/>
+          <w:sz w:val="20"/>
+          <w:szCs w:val="20"/>
+          <w:u w:val="none"/>
+          <w:lang w:val="es-AR" w:eastAsia="es-ES_tradnl" w:bidi="ar-SA"/>
+        </w:rPr>
+        <w:t>NO podrá actualizar el user_name, ya que el mismo fue tomado del JWT cuando éste se creó)</w:t>
+      </w:r>
+    </w:p>
+    <w:p>
+      <w:pPr>
+        <w:pStyle w:val="Normal"/>
+        <w:numPr>
+          <w:ilvl w:val="1"/>
+          <w:numId w:val="2"/>
+        </w:numPr>
+        <w:shd w:val="clear" w:color="auto" w:fill="FFFFFF"/>
+        <w:spacing w:lineRule="atLeast" w:line="270"/>
+        <w:rPr/>
+      </w:pPr>
+      <w:r>
+        <w:rPr>
+          <w:rFonts w:eastAsia="Times New Roman" w:cs="Menlo" w:ascii="Menlo" w:hAnsi="Menlo"/>
+          <w:b w:val="false"/>
+          <w:bCs w:val="false"/>
+          <w:i w:val="false"/>
+          <w:iCs w:val="false"/>
+          <w:color w:val="auto"/>
+          <w:kern w:val="0"/>
+          <w:sz w:val="20"/>
+          <w:szCs w:val="20"/>
+          <w:u w:val="none"/>
+          <w:lang w:val="es-AR" w:eastAsia="es-ES_tradnl" w:bidi="ar-SA"/>
+        </w:rPr>
+        <w:t xml:space="preserve">NO podrá cambiar el dato de si es o no </w:t>
+      </w:r>
+      <w:r>
+        <w:rPr>
+          <w:rFonts w:eastAsia="Times New Roman" w:cs="Menlo" w:ascii="Menlo" w:hAnsi="Menlo"/>
+          <w:b w:val="false"/>
+          <w:bCs w:val="false"/>
+          <w:i w:val="false"/>
+          <w:iCs w:val="false"/>
+          <w:color w:val="auto"/>
+          <w:kern w:val="0"/>
+          <w:sz w:val="20"/>
+          <w:szCs w:val="20"/>
+          <w:u w:val="none"/>
+          <w:lang w:val="es-AR" w:eastAsia="es-ES_tradnl" w:bidi="ar-SA"/>
+        </w:rPr>
+        <w:t>Administrador.</w:t>
+      </w:r>
+    </w:p>
+    <w:p>
+      <w:pPr>
+        <w:pStyle w:val="Normal"/>
+        <w:shd w:val="clear" w:color="auto" w:fill="FFFFFF"/>
+        <w:spacing w:lineRule="atLeast" w:line="270"/>
+        <w:rPr>
+          <w:u w:val="none"/>
+        </w:rPr>
+      </w:pPr>
+      <w:r>
+        <w:rPr>
+          <w:rFonts w:eastAsia="Times New Roman" w:cs="Menlo" w:ascii="Menlo" w:hAnsi="Menlo"/>
+          <w:b w:val="false"/>
+          <w:bCs w:val="false"/>
+          <w:i w:val="false"/>
+          <w:iCs w:val="false"/>
+          <w:color w:val="auto"/>
+          <w:kern w:val="0"/>
+          <w:sz w:val="20"/>
+          <w:szCs w:val="20"/>
+          <w:lang w:val="es-AR" w:eastAsia="es-ES_tradnl" w:bidi="ar-SA"/>
+        </w:rPr>
+      </w:r>
+    </w:p>
+    <w:p>
+      <w:pPr>
+        <w:pStyle w:val="Normal"/>
+        <w:shd w:val="clear" w:color="auto" w:fill="FFFFFF"/>
+        <w:spacing w:lineRule="atLeast" w:line="270"/>
+        <w:ind w:left="-851" w:right="-574" w:hanging="0"/>
+        <w:rPr>
+          <w:rFonts w:ascii="Menlo" w:hAnsi="Menlo" w:cs="Menlo"/>
+          <w:b/>
+          <w:b/>
+          <w:color w:val="000000" w:themeColor="text1"/>
+          <w:u w:val="single"/>
+        </w:rPr>
+      </w:pPr>
+      <w:r>
+        <w:rPr>
+          <w:rFonts w:cs="Menlo" w:ascii="Menlo" w:hAnsi="Menlo"/>
+          <w:b/>
+          <w:color w:val="000000" w:themeColor="text1"/>
+          <w:u w:val="single"/>
+        </w:rPr>
+        <w:t xml:space="preserve">4. </w:t>
+      </w:r>
+      <w:r>
+        <w:rPr>
+          <w:rFonts w:cs="Menlo" w:ascii="Menlo" w:hAnsi="Menlo"/>
+          <w:b/>
+          <w:color w:val="000000" w:themeColor="text1"/>
+          <w:u w:val="single"/>
+        </w:rPr>
         <w:t>APIs de Autogestión de Usuarios</w:t>
       </w:r>
     </w:p>
@@ -31,7 +1696,7 @@
         <w:pStyle w:val="Normal"/>
         <w:shd w:val="clear" w:color="auto" w:fill="FFFFFF"/>
         <w:spacing w:lineRule="atLeast" w:line="270"/>
-        <w:ind w:left="-851" w:right="-574" w:hanging="0"/>
+        <w:ind w:right="-574" w:hanging="0"/>
         <w:rPr>
           <w:rFonts w:ascii="Menlo" w:hAnsi="Menlo" w:cs="Menlo"/>
           <w:b/>
@@ -89,14 +1754,26 @@
           <w:szCs w:val="20"/>
           <w:lang w:val="es-AR" w:eastAsia="es-ES_tradnl"/>
         </w:rPr>
-        <w:t>'/user'</w:t>
+        <w:t>'</w:t>
       </w:r>
       <w:r>
         <w:rPr>
           <w:rFonts w:eastAsia="Times New Roman" w:cs="Menlo" w:ascii="Menlo" w:hAnsi="Menlo"/>
           <w:b/>
           <w:i/>
-          <w:color w:val="000000"/>
+          <w:color w:val="auto"/>
+          <w:sz w:val="20"/>
+          <w:szCs w:val="20"/>
+          <w:lang w:val="es-AR" w:eastAsia="es-ES_tradnl"/>
+        </w:rPr>
+        <w:t>/user'</w:t>
+      </w:r>
+      <w:r>
+        <w:rPr>
+          <w:rFonts w:eastAsia="Times New Roman" w:cs="Menlo" w:ascii="Menlo" w:hAnsi="Menlo"/>
+          <w:b/>
+          <w:i/>
+          <w:color w:val="auto"/>
           <w:sz w:val="20"/>
           <w:szCs w:val="20"/>
           <w:lang w:val="es-AR" w:eastAsia="es-ES_tradnl"/>
@@ -108,7 +1785,7 @@
           <w:rFonts w:eastAsia="Times New Roman" w:cs="Menlo" w:ascii="Menlo" w:hAnsi="Menlo"/>
           <w:b/>
           <w:i/>
-          <w:color w:val="A31515"/>
+          <w:color w:val="auto"/>
           <w:sz w:val="20"/>
           <w:szCs w:val="20"/>
           <w:lang w:val="es-AR" w:eastAsia="es-ES_tradnl"/>
@@ -120,12 +1797,24 @@
           <w:rFonts w:eastAsia="Times New Roman" w:cs="Menlo" w:ascii="Menlo" w:hAnsi="Menlo"/>
           <w:b/>
           <w:i/>
-          <w:color w:val="000000"/>
-          <w:sz w:val="20"/>
-          <w:szCs w:val="20"/>
-          <w:lang w:val="es-AR" w:eastAsia="es-ES_tradnl"/>
-        </w:rPr>
-        <w:t>);</w:t>
+          <w:color w:val="auto"/>
+          <w:sz w:val="20"/>
+          <w:szCs w:val="20"/>
+          <w:lang w:val="es-AR" w:eastAsia="es-ES_tradnl"/>
+        </w:rPr>
+        <w:t>)</w:t>
+      </w:r>
+      <w:r>
+        <w:rPr>
+          <w:rFonts w:eastAsia="Times New Roman" w:cs="Menlo" w:ascii="Menlo" w:hAnsi="Menlo"/>
+          <w:b/>
+          <w:i/>
+          <w:color w:val="000000"/>
+          <w:sz w:val="20"/>
+          <w:szCs w:val="20"/>
+          <w:lang w:val="es-AR" w:eastAsia="es-ES_tradnl"/>
+        </w:rPr>
+        <w:t>;</w:t>
       </w:r>
       <w:r>
         <w:rPr>
@@ -451,6 +2140,89 @@
     <w:p>
       <w:pPr>
         <w:pStyle w:val="ListParagraph"/>
+        <w:shd w:val="clear" w:color="auto" w:fill="FFFFFF"/>
+        <w:spacing w:lineRule="atLeast" w:line="270"/>
+        <w:ind w:left="589" w:right="-574" w:hanging="360"/>
+        <w:rPr>
+          <w:rFonts w:ascii="Menlo" w:hAnsi="Menlo" w:eastAsia="Times New Roman" w:cs="Menlo"/>
+          <w:color w:val="000000" w:themeColor="text1"/>
+          <w:sz w:val="20"/>
+          <w:szCs w:val="20"/>
+          <w:lang w:val="en-US" w:eastAsia="es-ES_tradnl"/>
+        </w:rPr>
+      </w:pPr>
+      <w:r>
+        <w:rPr>
+          <w:rFonts w:eastAsia="Times New Roman" w:cs="Menlo" w:ascii="Menlo" w:hAnsi="Menlo"/>
+          <w:color w:val="000000" w:themeColor="text1"/>
+          <w:sz w:val="20"/>
+          <w:szCs w:val="20"/>
+          <w:lang w:val="en-US" w:eastAsia="es-ES_tradnl"/>
+        </w:rPr>
+      </w:r>
+    </w:p>
+    <w:p>
+      <w:pPr>
+        <w:pStyle w:val="ListParagraph"/>
+        <w:numPr>
+          <w:ilvl w:val="0"/>
+          <w:numId w:val="1"/>
+        </w:numPr>
+        <w:shd w:val="clear" w:color="auto" w:fill="FFFFFF"/>
+        <w:spacing w:lineRule="atLeast" w:line="270"/>
+        <w:ind w:left="-131" w:right="-574" w:hanging="360"/>
+        <w:rPr>
+          <w:rFonts w:ascii="Menlo" w:hAnsi="Menlo" w:eastAsia="Times New Roman" w:cs="Menlo"/>
+          <w:b/>
+          <w:b/>
+          <w:i/>
+          <w:i/>
+          <w:color w:val="000000"/>
+          <w:sz w:val="20"/>
+          <w:szCs w:val="20"/>
+          <w:lang w:val="es-AR" w:eastAsia="es-ES_tradnl"/>
+        </w:rPr>
+      </w:pPr>
+      <w:r>
+        <w:rPr>
+          <w:rFonts w:eastAsia="Times New Roman" w:cs="Menlo" w:ascii="Menlo" w:hAnsi="Menlo"/>
+          <w:b/>
+          <w:i/>
+          <w:color w:val="000000"/>
+          <w:sz w:val="20"/>
+          <w:szCs w:val="20"/>
+          <w:lang w:val="es-AR" w:eastAsia="es-ES_tradnl"/>
+        </w:rPr>
+        <w:t>Route::post('/</w:t>
+      </w:r>
+      <w:r>
+        <w:rPr>
+          <w:rFonts w:eastAsia="Times New Roman" w:cs="Menlo" w:ascii="Menlo" w:hAnsi="Menlo"/>
+          <w:b/>
+          <w:i/>
+          <w:color w:val="000000"/>
+          <w:sz w:val="20"/>
+          <w:szCs w:val="20"/>
+          <w:lang w:val="es-AR" w:eastAsia="es-ES_tradnl"/>
+        </w:rPr>
+        <w:t>newU</w:t>
+      </w:r>
+      <w:r>
+        <w:rPr>
+          <w:rFonts w:eastAsia="Times New Roman" w:cs="Menlo" w:ascii="Menlo" w:hAnsi="Menlo"/>
+          <w:b/>
+          <w:i/>
+          <w:color w:val="000000"/>
+          <w:sz w:val="20"/>
+          <w:szCs w:val="20"/>
+          <w:lang w:val="es-AR" w:eastAsia="es-ES_tradnl"/>
+        </w:rPr>
+        <w:t>ser', 'UserController@createUserJWT');</w:t>
+      </w:r>
+    </w:p>
+    <w:p>
+      <w:pPr>
+        <w:pStyle w:val="ListParagraph"/>
         <w:numPr>
           <w:ilvl w:val="1"/>
           <w:numId w:val="1"/>
@@ -460,155 +2232,61 @@
         <w:ind w:left="589" w:right="-574" w:hanging="360"/>
         <w:rPr>
           <w:rFonts w:ascii="Menlo" w:hAnsi="Menlo" w:eastAsia="Times New Roman" w:cs="Menlo"/>
-          <w:color w:val="000000" w:themeColor="text1"/>
-          <w:sz w:val="20"/>
-          <w:szCs w:val="20"/>
-          <w:lang w:val="en-US" w:eastAsia="es-ES_tradnl"/>
-        </w:rPr>
-      </w:pPr>
-      <w:r>
-        <w:rPr>
-          <w:rFonts w:eastAsia="Times New Roman" w:cs="Menlo" w:ascii="Menlo" w:hAnsi="Menlo"/>
-          <w:color w:val="000000" w:themeColor="text1"/>
-          <w:sz w:val="20"/>
-          <w:szCs w:val="20"/>
-          <w:lang w:val="en-US" w:eastAsia="es-ES_tradnl"/>
-        </w:rPr>
-      </w:r>
-    </w:p>
-    <w:p>
-      <w:pPr>
-        <w:pStyle w:val="Normal"/>
-        <w:shd w:val="clear" w:color="auto" w:fill="FFFFFF"/>
-        <w:spacing w:lineRule="atLeast" w:line="270"/>
-        <w:ind w:left="-851" w:right="-574" w:hanging="0"/>
-        <w:rPr>
-          <w:rFonts w:ascii="Menlo" w:hAnsi="Menlo" w:cs="Menlo"/>
-          <w:color w:val="000000"/>
-          <w:sz w:val="20"/>
-          <w:szCs w:val="20"/>
-          <w:lang w:val="en-US"/>
-        </w:rPr>
-      </w:pPr>
-      <w:r>
-        <w:rPr>
-          <w:rFonts w:cs="Menlo" w:ascii="Menlo" w:hAnsi="Menlo"/>
-          <w:color w:val="000000"/>
-          <w:sz w:val="20"/>
-          <w:szCs w:val="20"/>
-          <w:lang w:val="en-US"/>
-        </w:rPr>
-      </w:r>
-    </w:p>
-    <w:p>
-      <w:pPr>
-        <w:pStyle w:val="Normal"/>
-        <w:shd w:val="clear" w:color="auto" w:fill="FFFFFF"/>
-        <w:spacing w:lineRule="atLeast" w:line="270"/>
-        <w:ind w:left="-851" w:right="-574" w:hanging="0"/>
-        <w:rPr>
-          <w:rFonts w:ascii="Menlo" w:hAnsi="Menlo" w:cs="Menlo"/>
-          <w:b/>
-          <w:b/>
-          <w:color w:val="000000" w:themeColor="text1"/>
-          <w:u w:val="single"/>
-        </w:rPr>
-      </w:pPr>
-      <w:r>
-        <w:rPr>
-          <w:rFonts w:cs="Menlo" w:ascii="Menlo" w:hAnsi="Menlo"/>
-          <w:b/>
-          <w:color w:val="000000" w:themeColor="text1"/>
-          <w:u w:val="single"/>
-        </w:rPr>
-        <w:t>APIs de Administración de Usuarios</w:t>
-      </w:r>
-    </w:p>
-    <w:p>
-      <w:pPr>
-        <w:pStyle w:val="Normal"/>
-        <w:shd w:val="clear" w:color="auto" w:fill="FFFFFF"/>
-        <w:spacing w:lineRule="atLeast" w:line="270"/>
-        <w:ind w:left="-851" w:right="-574" w:hanging="0"/>
-        <w:rPr>
-          <w:rFonts w:ascii="Menlo" w:hAnsi="Menlo" w:cs="Menlo"/>
-          <w:b/>
-          <w:b/>
-          <w:color w:val="000000" w:themeColor="text1"/>
-          <w:u w:val="single"/>
-        </w:rPr>
-      </w:pPr>
-      <w:r>
-        <w:rPr>
-          <w:rFonts w:cs="Menlo" w:ascii="Menlo" w:hAnsi="Menlo"/>
-          <w:b/>
-          <w:color w:val="000000" w:themeColor="text1"/>
-          <w:u w:val="single"/>
-        </w:rPr>
-      </w:r>
-    </w:p>
-    <w:p>
-      <w:pPr>
-        <w:pStyle w:val="ListParagraph"/>
-        <w:numPr>
-          <w:ilvl w:val="0"/>
-          <w:numId w:val="1"/>
-        </w:numPr>
-        <w:shd w:val="clear" w:color="auto" w:fill="FFFFFF"/>
-        <w:spacing w:lineRule="atLeast" w:line="270"/>
-        <w:ind w:left="-131" w:right="-574" w:hanging="360"/>
-        <w:rPr>
-          <w:rFonts w:ascii="Menlo" w:hAnsi="Menlo" w:eastAsia="Times New Roman" w:cs="Menlo"/>
-          <w:b/>
-          <w:b/>
-          <w:i/>
-          <w:i/>
-          <w:color w:val="000000"/>
-          <w:sz w:val="20"/>
-          <w:szCs w:val="20"/>
-          <w:lang w:val="es-AR" w:eastAsia="es-ES_tradnl"/>
-        </w:rPr>
-      </w:pPr>
-      <w:r>
-        <w:rPr>
-          <w:rFonts w:eastAsia="Times New Roman" w:cs="Menlo" w:ascii="Menlo" w:hAnsi="Menlo"/>
-          <w:b/>
-          <w:i/>
-          <w:color w:val="000000"/>
-          <w:sz w:val="20"/>
-          <w:szCs w:val="20"/>
-          <w:lang w:val="es-AR" w:eastAsia="es-ES_tradnl"/>
-        </w:rPr>
-        <w:t>Route::post('/admin/user', 'UserController@createUserJWT');</w:t>
-      </w:r>
-    </w:p>
-    <w:p>
-      <w:pPr>
-        <w:pStyle w:val="ListParagraph"/>
-        <w:numPr>
-          <w:ilvl w:val="1"/>
-          <w:numId w:val="1"/>
-        </w:numPr>
-        <w:shd w:val="clear" w:color="auto" w:fill="FFFFFF"/>
-        <w:spacing w:lineRule="atLeast" w:line="270"/>
-        <w:ind w:left="589" w:right="-574" w:hanging="360"/>
-        <w:rPr>
-          <w:rFonts w:ascii="Menlo" w:hAnsi="Menlo" w:eastAsia="Times New Roman" w:cs="Menlo"/>
-          <w:color w:val="000000"/>
-          <w:sz w:val="20"/>
-          <w:szCs w:val="20"/>
-          <w:lang w:val="es-AR" w:eastAsia="es-ES_tradnl"/>
-        </w:rPr>
-      </w:pPr>
-      <w:r>
-        <w:rPr>
-          <w:rFonts w:eastAsia="Times New Roman" w:cs="Menlo" w:ascii="Menlo" w:hAnsi="Menlo"/>
-          <w:color w:val="000000"/>
-          <w:sz w:val="20"/>
-          <w:szCs w:val="20"/>
-          <w:lang w:val="es-AR" w:eastAsia="es-ES_tradnl"/>
-        </w:rPr>
-        <w:t>El token DEBE traer el user_id del ADMIN que se validará si es un usuario Administrador.</w:t>
+          <w:color w:val="000000"/>
+          <w:sz w:val="20"/>
+          <w:szCs w:val="20"/>
+          <w:lang w:val="es-AR" w:eastAsia="es-ES_tradnl"/>
+        </w:rPr>
+      </w:pPr>
+      <w:r>
+        <w:rPr>
+          <w:rFonts w:eastAsia="Times New Roman" w:cs="Menlo" w:ascii="Menlo" w:hAnsi="Menlo"/>
+          <w:color w:val="000000"/>
+          <w:sz w:val="20"/>
+          <w:szCs w:val="20"/>
+          <w:lang w:val="es-AR" w:eastAsia="es-ES_tradnl"/>
+        </w:rPr>
+        <w:t>El token DEBE traer el user_</w:t>
+      </w:r>
+      <w:r>
+        <w:rPr>
+          <w:rFonts w:eastAsia="Times New Roman" w:cs="Menlo" w:ascii="Menlo" w:hAnsi="Menlo"/>
+          <w:color w:val="000000"/>
+          <w:sz w:val="20"/>
+          <w:szCs w:val="20"/>
+          <w:lang w:val="es-AR" w:eastAsia="es-ES_tradnl"/>
+        </w:rPr>
+        <w:t>name</w:t>
+      </w:r>
+      <w:r>
+        <w:rPr>
+          <w:rFonts w:eastAsia="Times New Roman" w:cs="Menlo" w:ascii="Menlo" w:hAnsi="Menlo"/>
+          <w:color w:val="000000"/>
+          <w:sz w:val="20"/>
+          <w:szCs w:val="20"/>
+          <w:lang w:val="es-AR" w:eastAsia="es-ES_tradnl"/>
+        </w:rPr>
+        <w:t xml:space="preserve"> </w:t>
+      </w:r>
+      <w:r>
+        <w:rPr>
+          <w:rFonts w:eastAsia="Times New Roman" w:cs="Menlo" w:ascii="Menlo" w:hAnsi="Menlo"/>
+          <w:color w:val="000000"/>
+          <w:sz w:val="20"/>
+          <w:szCs w:val="20"/>
+          <w:lang w:val="es-AR" w:eastAsia="es-ES_tradnl"/>
+        </w:rPr>
+        <w:t>del usuario que desea crearse</w:t>
+      </w:r>
+      <w:r>
+        <w:rPr>
+          <w:rFonts w:eastAsia="Times New Roman" w:cs="Menlo" w:ascii="Menlo" w:hAnsi="Menlo"/>
+          <w:color w:val="000000"/>
+          <w:sz w:val="20"/>
+          <w:szCs w:val="20"/>
+          <w:lang w:val="es-AR" w:eastAsia="es-ES_tradnl"/>
+        </w:rPr>
+        <w:t>.</w:t>
       </w:r>
     </w:p>
     <w:p>
@@ -644,13 +2322,575 @@
     </w:p>
     <w:p>
       <w:pPr>
+        <w:pStyle w:val="ListParagraph"/>
+        <w:shd w:val="clear" w:color="auto" w:fill="FFFFFF"/>
+        <w:spacing w:lineRule="atLeast" w:line="270"/>
+        <w:ind w:left="1309" w:hanging="0"/>
+        <w:rPr>
+          <w:rFonts w:ascii="Menlo" w:hAnsi="Menlo" w:eastAsia="Times New Roman" w:cs="Menlo"/>
+          <w:color w:val="000000" w:themeColor="text1"/>
+          <w:sz w:val="20"/>
+          <w:szCs w:val="20"/>
+          <w:lang w:val="en-US" w:eastAsia="es-ES_tradnl"/>
+        </w:rPr>
+      </w:pPr>
+      <w:r>
+        <w:rPr>
+          <w:rFonts w:eastAsia="Times New Roman" w:cs="Menlo" w:ascii="Menlo" w:hAnsi="Menlo"/>
+          <w:color w:val="000000" w:themeColor="text1"/>
+          <w:sz w:val="20"/>
+          <w:szCs w:val="20"/>
+          <w:lang w:val="en-US" w:eastAsia="es-ES_tradnl"/>
+        </w:rPr>
+        <w:t>'name' =&gt; ['required','string', 'max:255'],</w:t>
+      </w:r>
+    </w:p>
+    <w:p>
+      <w:pPr>
+        <w:pStyle w:val="ListParagraph"/>
+        <w:shd w:val="clear" w:color="auto" w:fill="FFFFFF"/>
+        <w:spacing w:lineRule="atLeast" w:line="270"/>
+        <w:ind w:left="1309" w:hanging="0"/>
+        <w:rPr>
+          <w:rFonts w:ascii="Menlo" w:hAnsi="Menlo" w:eastAsia="Times New Roman" w:cs="Menlo"/>
+          <w:color w:val="000000" w:themeColor="text1"/>
+          <w:sz w:val="20"/>
+          <w:szCs w:val="20"/>
+          <w:lang w:val="en-US" w:eastAsia="es-ES_tradnl"/>
+        </w:rPr>
+      </w:pPr>
+      <w:r>
+        <w:rPr>
+          <w:rFonts w:eastAsia="Times New Roman" w:cs="Menlo" w:ascii="Menlo" w:hAnsi="Menlo"/>
+          <w:color w:val="000000" w:themeColor="text1"/>
+          <w:sz w:val="20"/>
+          <w:szCs w:val="20"/>
+          <w:lang w:val="en-US" w:eastAsia="es-ES_tradnl"/>
+        </w:rPr>
+        <w:t>'surname' =&gt; ['required','string', 'max:255'],</w:t>
+      </w:r>
+    </w:p>
+    <w:p>
+      <w:pPr>
+        <w:pStyle w:val="ListParagraph"/>
+        <w:shd w:val="clear" w:color="auto" w:fill="FFFFFF"/>
+        <w:spacing w:lineRule="atLeast" w:line="270"/>
+        <w:ind w:left="470" w:firstLine="839"/>
+        <w:rPr>
+          <w:rFonts w:ascii="Menlo" w:hAnsi="Menlo" w:eastAsia="Times New Roman" w:cs="Menlo"/>
+          <w:color w:val="000000" w:themeColor="text1"/>
+          <w:sz w:val="20"/>
+          <w:szCs w:val="20"/>
+          <w:lang w:val="en-US" w:eastAsia="es-ES_tradnl"/>
+        </w:rPr>
+      </w:pPr>
+      <w:r>
+        <w:rPr>
+          <w:rFonts w:eastAsia="Times New Roman" w:cs="Menlo" w:ascii="Menlo" w:hAnsi="Menlo"/>
+          <w:color w:val="000000" w:themeColor="text1"/>
+          <w:sz w:val="20"/>
+          <w:szCs w:val="20"/>
+          <w:lang w:val="en-US" w:eastAsia="es-ES_tradnl"/>
+        </w:rPr>
+        <w:t>'grade' =&gt; ['sometimes','nullable','string'],</w:t>
+      </w:r>
+    </w:p>
+    <w:p>
+      <w:pPr>
+        <w:pStyle w:val="ListParagraph"/>
+        <w:shd w:val="clear" w:color="auto" w:fill="FFFFFF"/>
+        <w:spacing w:lineRule="atLeast" w:line="270"/>
+        <w:ind w:left="470" w:firstLine="839"/>
+        <w:rPr>
+          <w:rFonts w:ascii="Menlo" w:hAnsi="Menlo" w:eastAsia="Times New Roman" w:cs="Menlo"/>
+          <w:color w:val="000000" w:themeColor="text1"/>
+          <w:sz w:val="20"/>
+          <w:szCs w:val="20"/>
+          <w:lang w:val="en-US" w:eastAsia="es-ES_tradnl"/>
+        </w:rPr>
+      </w:pPr>
+      <w:r>
+        <w:rPr>
+          <w:rFonts w:eastAsia="Times New Roman" w:cs="Menlo" w:ascii="Menlo" w:hAnsi="Menlo"/>
+          <w:color w:val="000000" w:themeColor="text1"/>
+          <w:sz w:val="20"/>
+          <w:szCs w:val="20"/>
+          <w:lang w:val="en-US" w:eastAsia="es-ES_tradnl"/>
+        </w:rPr>
+        <w:t>'dni' =&gt; ['required','integer'],</w:t>
+      </w:r>
+    </w:p>
+    <w:p>
+      <w:pPr>
+        <w:pStyle w:val="ListParagraph"/>
+        <w:shd w:val="clear" w:color="auto" w:fill="FFFFFF"/>
+        <w:spacing w:lineRule="atLeast" w:line="270"/>
+        <w:ind w:left="470" w:right="-858" w:firstLine="839"/>
+        <w:rPr>
+          <w:rFonts w:ascii="Menlo" w:hAnsi="Menlo" w:eastAsia="Times New Roman" w:cs="Menlo"/>
+          <w:color w:val="000000" w:themeColor="text1"/>
+          <w:sz w:val="20"/>
+          <w:szCs w:val="20"/>
+          <w:lang w:val="en-US" w:eastAsia="es-ES_tradnl"/>
+        </w:rPr>
+      </w:pPr>
+      <w:r>
+        <w:rPr>
+          <w:rFonts w:eastAsia="Times New Roman" w:cs="Menlo" w:ascii="Menlo" w:hAnsi="Menlo"/>
+          <w:color w:val="000000" w:themeColor="text1"/>
+          <w:sz w:val="20"/>
+          <w:szCs w:val="20"/>
+          <w:lang w:val="en-US" w:eastAsia="es-ES_tradnl"/>
+        </w:rPr>
+        <w:t>'location_id' =&gt; ['required','integer', 'exists:locations,id']</w:t>
+      </w:r>
+    </w:p>
+    <w:p>
+      <w:pPr>
+        <w:pStyle w:val="ListParagraph"/>
+        <w:shd w:val="clear" w:color="auto" w:fill="FFFFFF"/>
+        <w:spacing w:lineRule="atLeast" w:line="270"/>
+        <w:ind w:left="470" w:right="-858" w:firstLine="839"/>
+        <w:rPr>
+          <w:rFonts w:ascii="Menlo" w:hAnsi="Menlo" w:eastAsia="Times New Roman" w:cs="Menlo"/>
+          <w:color w:val="000000" w:themeColor="text1"/>
+          <w:sz w:val="20"/>
+          <w:szCs w:val="20"/>
+          <w:lang w:val="en-US" w:eastAsia="es-ES_tradnl"/>
+        </w:rPr>
+      </w:pPr>
+      <w:r>
+        <w:rPr/>
+      </w:r>
+    </w:p>
+    <w:p>
+      <w:pPr>
+        <w:pStyle w:val="ListParagraph"/>
+        <w:numPr>
+          <w:ilvl w:val="1"/>
+          <w:numId w:val="1"/>
+        </w:numPr>
+        <w:shd w:val="clear" w:color="auto" w:fill="FFFFFF"/>
+        <w:spacing w:lineRule="atLeast" w:line="270"/>
+        <w:ind w:left="470" w:right="-858" w:hanging="0"/>
+        <w:rPr/>
+      </w:pPr>
+      <w:r>
+        <w:rPr>
+          <w:rFonts w:eastAsia="Times New Roman" w:cs="Menlo" w:ascii="Menlo" w:hAnsi="Menlo"/>
+          <w:i w:val="false"/>
+          <w:iCs w:val="false"/>
+          <w:color w:val="000000" w:themeColor="text1"/>
+          <w:kern w:val="0"/>
+          <w:sz w:val="20"/>
+          <w:szCs w:val="20"/>
+          <w:lang w:val="es-AR" w:eastAsia="es-ES_tradnl" w:bidi="ar-SA"/>
+        </w:rPr>
+        <w:t xml:space="preserve">SALIDA: </w:t>
+      </w:r>
+    </w:p>
+    <w:p>
+      <w:pPr>
+        <w:pStyle w:val="ListParagraph"/>
+        <w:numPr>
+          <w:ilvl w:val="0"/>
+          <w:numId w:val="0"/>
+        </w:numPr>
+        <w:ind w:left="-131" w:right="567" w:hanging="0"/>
+        <w:rPr>
+          <w:rFonts w:eastAsia="Times New Roman" w:cs="Calibri" w:cstheme="minorHAnsi"/>
+          <w:color w:val="505050"/>
+          <w:highlight w:val="white"/>
+          <w:lang w:val="es-ES" w:eastAsia="es-ES_tradnl"/>
+        </w:rPr>
+      </w:pPr>
+      <w:r>
+        <w:rPr>
+          <w:rFonts w:eastAsia="Times New Roman" w:cs="Calibri" w:cstheme="minorHAnsi"/>
+          <w:color w:val="505050"/>
+          <w:highlight w:val="white"/>
+          <w:lang w:val="es-ES" w:eastAsia="es-ES_tradnl"/>
+        </w:rPr>
+      </w:r>
+    </w:p>
+    <w:p>
+      <w:pPr>
+        <w:pStyle w:val="ListParagraph"/>
+        <w:numPr>
+          <w:ilvl w:val="2"/>
+          <w:numId w:val="1"/>
+        </w:numPr>
+        <w:shd w:val="clear" w:color="auto" w:fill="FFFFFF"/>
+        <w:spacing w:lineRule="atLeast" w:line="270"/>
+        <w:rPr>
+          <w:rFonts w:ascii="Menlo" w:hAnsi="Menlo" w:eastAsia="Times New Roman" w:cs="Menlo"/>
+          <w:color w:val="000000" w:themeColor="text1"/>
+          <w:sz w:val="20"/>
+          <w:szCs w:val="20"/>
+          <w:lang w:val="en-US" w:eastAsia="es-ES_tradnl"/>
+        </w:rPr>
+      </w:pPr>
+      <w:r>
+        <w:rPr>
+          <w:rFonts w:eastAsia="Times New Roman" w:cs="Calibri" w:ascii="Menlo" w:hAnsi="Menlo" w:cstheme="minorHAnsi"/>
+          <w:color w:val="000000" w:themeColor="text1"/>
+          <w:sz w:val="20"/>
+          <w:szCs w:val="20"/>
+          <w:lang w:val="es-ES" w:eastAsia="es-ES_tradnl"/>
+        </w:rPr>
+        <w:t>Para una petición correctamente ejecutada, se obtendrá el código de estado “</w:t>
+      </w:r>
+      <w:r>
+        <w:rPr>
+          <w:rFonts w:eastAsia="Times New Roman" w:cs="Calibri" w:ascii="Menlo" w:hAnsi="Menlo" w:cstheme="minorHAnsi"/>
+          <w:b/>
+          <w:color w:val="000000" w:themeColor="text1"/>
+          <w:sz w:val="20"/>
+          <w:szCs w:val="20"/>
+          <w:lang w:val="es-ES" w:eastAsia="es-ES_tradnl"/>
+        </w:rPr>
+        <w:t xml:space="preserve">200 OK” </w:t>
+      </w:r>
+      <w:r>
+        <w:rPr>
+          <w:rFonts w:eastAsia="Times New Roman" w:cs="Calibri" w:ascii="Menlo" w:hAnsi="Menlo" w:cstheme="minorHAnsi"/>
+          <w:color w:val="000000" w:themeColor="text1"/>
+          <w:sz w:val="20"/>
+          <w:szCs w:val="20"/>
+          <w:lang w:val="es-ES" w:eastAsia="es-ES_tradnl"/>
+        </w:rPr>
+        <w:t>y la estructura de datos que devolverá el JSON es la siguiente:</w:t>
+      </w:r>
+    </w:p>
+    <w:p>
+      <w:pPr>
+        <w:pStyle w:val="ListParagraph"/>
+        <w:numPr>
+          <w:ilvl w:val="2"/>
+          <w:numId w:val="1"/>
+        </w:numPr>
+        <w:shd w:val="clear" w:color="auto" w:fill="FFFFFF"/>
+        <w:spacing w:lineRule="atLeast" w:line="270"/>
+        <w:rPr>
+          <w:rFonts w:ascii="Menlo" w:hAnsi="Menlo"/>
+          <w:color w:val="000000"/>
+        </w:rPr>
+      </w:pPr>
+      <w:r>
+        <w:rPr>
+          <w:rFonts w:eastAsia="Times New Roman" w:cs="Menlo" w:ascii="Menlo" w:hAnsi="Menlo"/>
+          <w:color w:val="000000" w:themeColor="text1"/>
+          <w:sz w:val="20"/>
+          <w:szCs w:val="20"/>
+          <w:lang w:val="en-US" w:eastAsia="es-ES_tradnl"/>
+        </w:rPr>
+        <w:t xml:space="preserve">Si el </w:t>
+      </w:r>
+      <w:r>
+        <w:rPr>
+          <w:rFonts w:eastAsia="Times New Roman" w:cs="Menlo" w:ascii="Menlo" w:hAnsi="Menlo"/>
+          <w:b/>
+          <w:bCs/>
+          <w:color w:val="000000" w:themeColor="text1"/>
+          <w:sz w:val="20"/>
+          <w:szCs w:val="20"/>
+          <w:lang w:val="en-US" w:eastAsia="es-ES_tradnl"/>
+        </w:rPr>
+        <w:t>user_name</w:t>
+      </w:r>
+      <w:r>
+        <w:rPr>
+          <w:rFonts w:eastAsia="Times New Roman" w:cs="Menlo" w:ascii="Menlo" w:hAnsi="Menlo"/>
+          <w:color w:val="000000" w:themeColor="text1"/>
+          <w:sz w:val="20"/>
+          <w:szCs w:val="20"/>
+          <w:lang w:val="en-US" w:eastAsia="es-ES_tradnl"/>
+        </w:rPr>
+        <w:t xml:space="preserve"> enviado por JWT corresponde a un usuario existente</w:t>
+      </w:r>
+      <w:r>
+        <w:rPr>
+          <w:rFonts w:eastAsia="Times New Roman" w:cs="Menlo" w:ascii="Menlo" w:hAnsi="Menlo"/>
+          <w:color w:val="000000" w:themeColor="text1"/>
+          <w:sz w:val="20"/>
+          <w:szCs w:val="20"/>
+          <w:lang w:val="en-US" w:eastAsia="es-ES_tradnl"/>
+        </w:rPr>
+        <w:t>, devuelve un error 422, con el siguiente mensaje:</w:t>
+      </w:r>
+    </w:p>
+    <w:p>
+      <w:pPr>
+        <w:pStyle w:val="ListParagraph"/>
+        <w:numPr>
+          <w:ilvl w:val="0"/>
+          <w:numId w:val="0"/>
+        </w:numPr>
+        <w:shd w:val="clear" w:color="auto" w:fill="FFFFFF"/>
+        <w:spacing w:lineRule="atLeast" w:line="270"/>
+        <w:ind w:left="2029" w:hanging="0"/>
+        <w:rPr>
+          <w:rFonts w:ascii="Menlo" w:hAnsi="Menlo"/>
+          <w:color w:val="000000"/>
+        </w:rPr>
+      </w:pPr>
+      <w:r>
+        <w:rPr>
+          <w:rFonts w:ascii="IBMPlexMono, monospace, ;Droid Sans Fallback;', ;Droid Sans Mono;, ;monospace;, monospace, ;Droid Sans Fallback;;font-weight: normal;font-size: 12px;line-height: 18px;white-space: pre;" w:hAnsi="IBMPlexMono, monospace, ;Droid Sans Fallback;', ;Droid Sans Mono;, ;monospace;, monospace, ;Droid Sans Fallback;;font-weight: normal;font-size: 12px;line-height: 18px;white-space: pre;"/>
+          <w:color w:val="000000"/>
+          <w:sz w:val="21"/>
+          <w:szCs w:val="21"/>
+          <w:highlight w:val="yellow"/>
+        </w:rPr>
+        <w:t>{</w:t>
+        <w:tab/>
+      </w:r>
+    </w:p>
+    <w:p>
+      <w:pPr>
         <w:pStyle w:val="Normal"/>
-        <w:shd w:val="clear" w:color="auto" w:fill="FFFFFF"/>
-        <w:spacing w:lineRule="atLeast" w:line="270"/>
-        <w:ind w:left="601" w:firstLine="708"/>
+        <w:numPr>
+          <w:ilvl w:val="0"/>
+          <w:numId w:val="0"/>
+        </w:numPr>
+        <w:ind w:left="589" w:hanging="0"/>
+        <w:rPr>
+          <w:rFonts w:ascii="IBMPlexMono, monospace, ;Droid Sans Fallback;', ;Droid Sans Mono;, ;monospace;, monospace, ;Droid Sans Fallback;;font-weight: normal;font-size: 12px;line-height: 18px;white-space: pre;" w:hAnsi="IBMPlexMono, monospace, ;Droid Sans Fallback;', ;Droid Sans Mono;, ;monospace;, monospace, ;Droid Sans Fallback;;font-weight: normal;font-size: 12px;line-height: 18px;white-space: pre;"/>
+          <w:color w:val="000000"/>
+          <w:highlight w:val="yellow"/>
+        </w:rPr>
+      </w:pPr>
+      <w:r>
+        <w:rPr>
+          <w:rFonts w:ascii="IBMPlexMono, monospace, ;Droid Sans Fallback;', ;Droid Sans Mono;, ;monospace;, monospace, ;Droid Sans Fallback;;font-weight: normal;font-size: 12px;line-height: 18px;white-space: pre;" w:hAnsi="IBMPlexMono, monospace, ;Droid Sans Fallback;', ;Droid Sans Mono;, ;monospace;, monospace, ;Droid Sans Fallback;;font-weight: normal;font-size: 12px;line-height: 18px;white-space: pre;"/>
+          <w:color w:val="A31515"/>
+          <w:sz w:val="21"/>
+          <w:szCs w:val="21"/>
+          <w:highlight w:val="yellow"/>
+        </w:rPr>
+        <w:tab/>
+        <w:tab/>
+        <w:t xml:space="preserve">   "error"</w:t>
+      </w:r>
+      <w:r>
+        <w:rPr>
+          <w:rFonts w:ascii="IBMPlexMono, monospace, ;Droid Sans Fallback;', ;Droid Sans Mono;, ;monospace;, monospace, ;Droid Sans Fallback;;font-weight: normal;font-size: 12px;line-height: 18px;white-space: pre;" w:hAnsi="IBMPlexMono, monospace, ;Droid Sans Fallback;', ;Droid Sans Mono;, ;monospace;, monospace, ;Droid Sans Fallback;;font-weight: normal;font-size: 12px;line-height: 18px;white-space: pre;"/>
+          <w:color w:val="000000"/>
+          <w:sz w:val="21"/>
+          <w:szCs w:val="21"/>
+          <w:highlight w:val="yellow"/>
+        </w:rPr>
+        <w:t xml:space="preserve">: </w:t>
+      </w:r>
+      <w:r>
+        <w:rPr>
+          <w:rFonts w:ascii="IBMPlexMono, monospace, ;Droid Sans Fallback;', ;Droid Sans Mono;, ;monospace;, monospace, ;Droid Sans Fallback;;font-weight: normal;font-size: 12px;line-height: 18px;white-space: pre;" w:hAnsi="IBMPlexMono, monospace, ;Droid Sans Fallback;', ;Droid Sans Mono;, ;monospace;, monospace, ;Droid Sans Fallback;;font-weight: normal;font-size: 12px;line-height: 18px;white-space: pre;"/>
+          <w:color w:val="0451A5"/>
+          <w:sz w:val="21"/>
+          <w:szCs w:val="21"/>
+          <w:highlight w:val="yellow"/>
+        </w:rPr>
+        <w:t>"Ya existe el usuario con el user_name: vblanco"</w:t>
+      </w:r>
+    </w:p>
+    <w:p>
+      <w:pPr>
+        <w:pStyle w:val="ListParagraph"/>
+        <w:numPr>
+          <w:ilvl w:val="0"/>
+          <w:numId w:val="0"/>
+        </w:numPr>
+        <w:shd w:val="clear" w:color="auto" w:fill="FFFFFF"/>
+        <w:spacing w:lineRule="atLeast" w:line="270"/>
+        <w:ind w:left="2029" w:hanging="0"/>
+        <w:rPr>
+          <w:rFonts w:ascii="IBMPlexMono, monospace, ;Droid Sans Fallback;', ;Droid Sans Mono;, ;monospace;, monospace, ;Droid Sans Fallback;;font-weight: normal;font-size: 12px;line-height: 18px;white-space: pre;" w:hAnsi="IBMPlexMono, monospace, ;Droid Sans Fallback;', ;Droid Sans Mono;, ;monospace;, monospace, ;Droid Sans Fallback;;font-weight: normal;font-size: 12px;line-height: 18px;white-space: pre;" w:eastAsia="Times New Roman" w:cs="Menlo"/>
+          <w:color w:val="000000" w:themeColor="text1"/>
+          <w:sz w:val="21"/>
+          <w:szCs w:val="21"/>
+          <w:highlight w:val="yellow"/>
+          <w:lang w:val="en-US" w:eastAsia="es-ES_tradnl"/>
+        </w:rPr>
+      </w:pPr>
+      <w:r>
+        <w:rPr>
+          <w:rFonts w:eastAsia="Times New Roman" w:cs="Menlo" w:ascii="IBMPlexMono, monospace, ;Droid Sans Fallback;', ;Droid Sans Mono;, ;monospace;, monospace, ;Droid Sans Fallback;;font-weight: normal;font-size: 12px;line-height: 18px;white-space: pre;" w:hAnsi="IBMPlexMono, monospace, ;Droid Sans Fallback;', ;Droid Sans Mono;, ;monospace;, monospace, ;Droid Sans Fallback;;font-weight: normal;font-size: 12px;line-height: 18px;white-space: pre;"/>
+          <w:color w:val="000000" w:themeColor="text1"/>
+          <w:sz w:val="21"/>
+          <w:szCs w:val="21"/>
+          <w:highlight w:val="yellow"/>
+          <w:lang w:val="en-US" w:eastAsia="es-ES_tradnl"/>
+        </w:rPr>
+        <w:t>}</w:t>
+      </w:r>
+    </w:p>
+    <w:p>
+      <w:pPr>
+        <w:pStyle w:val="ListParagraph"/>
+        <w:numPr>
+          <w:ilvl w:val="2"/>
+          <w:numId w:val="1"/>
+        </w:numPr>
+        <w:shd w:val="clear" w:color="auto" w:fill="FFFFFF"/>
+        <w:spacing w:lineRule="atLeast" w:line="270"/>
+        <w:rPr>
+          <w:rFonts w:ascii="Menlo" w:hAnsi="Menlo" w:eastAsia="Times New Roman" w:cs="Menlo"/>
+          <w:color w:val="000000" w:themeColor="text1"/>
+          <w:sz w:val="20"/>
+          <w:szCs w:val="20"/>
+          <w:lang w:val="en-US" w:eastAsia="es-ES_tradnl"/>
+        </w:rPr>
+      </w:pPr>
+      <w:r>
+        <w:rPr>
+          <w:rFonts w:eastAsia="Times New Roman" w:cs="Menlo" w:ascii="Menlo" w:hAnsi="Menlo"/>
+          <w:color w:val="000000" w:themeColor="text1"/>
+          <w:sz w:val="20"/>
+          <w:szCs w:val="20"/>
+          <w:lang w:val="en-US" w:eastAsia="es-ES_tradnl"/>
+        </w:rPr>
+        <w:t>Si el JWT no contiene el valor de user_name, devuelve un error 422, con el siguiente mensaje:</w:t>
+      </w:r>
+    </w:p>
+    <w:p>
+      <w:pPr>
+        <w:pStyle w:val="ListParagraph"/>
+        <w:shd w:val="clear" w:color="auto" w:fill="FFFFFF"/>
+        <w:spacing w:lineRule="atLeast" w:line="270"/>
+        <w:ind w:hanging="0"/>
+        <w:rPr>
+          <w:rFonts w:ascii="Menlo" w:hAnsi="Menlo"/>
+          <w:color w:val="000000"/>
+        </w:rPr>
+      </w:pPr>
+      <w:r>
+        <w:rPr>
+          <w:rFonts w:eastAsia="Times New Roman" w:cs="Menlo" w:ascii="Menlo" w:hAnsi="Menlo"/>
+          <w:color w:val="000000" w:themeColor="text1"/>
+          <w:sz w:val="20"/>
+          <w:szCs w:val="20"/>
+          <w:lang w:val="en-US" w:eastAsia="es-ES_tradnl"/>
+        </w:rPr>
+        <w:tab/>
+        <w:tab/>
+      </w:r>
+      <w:r>
+        <w:rPr>
+          <w:rFonts w:ascii="IBMPlexMono, monospace, ;Droid Sans Fallback;', ;Droid Sans Mono;, ;monospace;, monospace, ;Droid Sans Fallback;;font-weight: normal;font-size: 12px;line-height: 18px;white-space: pre;" w:hAnsi="IBMPlexMono, monospace, ;Droid Sans Fallback;', ;Droid Sans Mono;, ;monospace;, monospace, ;Droid Sans Fallback;;font-weight: normal;font-size: 12px;line-height: 18px;white-space: pre;"/>
+          <w:color w:val="000000"/>
+          <w:sz w:val="21"/>
+          <w:szCs w:val="21"/>
+          <w:highlight w:val="yellow"/>
+        </w:rPr>
+        <w:t>{</w:t>
+      </w:r>
+    </w:p>
+    <w:p>
+      <w:pPr>
+        <w:pStyle w:val="Normal"/>
+        <w:rPr>
+          <w:rFonts w:ascii="IBMPlexMono, monospace, ;Droid Sans Fallback;', ;Droid Sans Mono;, ;monospace;, monospace, ;Droid Sans Fallback;;font-weight: normal;font-size: 12px;line-height: 18px;white-space: pre;" w:hAnsi="IBMPlexMono, monospace, ;Droid Sans Fallback;', ;Droid Sans Mono;, ;monospace;, monospace, ;Droid Sans Fallback;;font-weight: normal;font-size: 12px;line-height: 18px;white-space: pre;"/>
+          <w:color w:val="000000"/>
+          <w:sz w:val="21"/>
+          <w:szCs w:val="21"/>
+          <w:highlight w:val="yellow"/>
+        </w:rPr>
+      </w:pPr>
+      <w:r>
+        <w:rPr>
+          <w:rFonts w:ascii="IBMPlexMono, monospace, ;Droid Sans Fallback;', ;Droid Sans Mono;, ;monospace;, monospace, ;Droid Sans Fallback;;font-weight: normal;font-size: 12px;line-height: 18px;white-space: pre;" w:hAnsi="IBMPlexMono, monospace, ;Droid Sans Fallback;', ;Droid Sans Mono;, ;monospace;, monospace, ;Droid Sans Fallback;;font-weight: normal;font-size: 12px;line-height: 18px;white-space: pre;"/>
+          <w:color w:val="A31515"/>
+          <w:sz w:val="21"/>
+          <w:szCs w:val="21"/>
+          <w:highlight w:val="yellow"/>
+        </w:rPr>
+        <w:tab/>
+        <w:tab/>
+        <w:t xml:space="preserve">   "error"</w:t>
+      </w:r>
+      <w:r>
+        <w:rPr>
+          <w:rFonts w:ascii="IBMPlexMono, monospace, ;Droid Sans Fallback;', ;Droid Sans Mono;, ;monospace;, monospace, ;Droid Sans Fallback;;font-weight: normal;font-size: 12px;line-height: 18px;white-space: pre;" w:hAnsi="IBMPlexMono, monospace, ;Droid Sans Fallback;', ;Droid Sans Mono;, ;monospace;, monospace, ;Droid Sans Fallback;;font-weight: normal;font-size: 12px;line-height: 18px;white-space: pre;"/>
+          <w:color w:val="000000"/>
+          <w:sz w:val="21"/>
+          <w:szCs w:val="21"/>
+          <w:highlight w:val="yellow"/>
+        </w:rPr>
+        <w:t xml:space="preserve">: </w:t>
+      </w:r>
+      <w:r>
+        <w:rPr>
+          <w:rFonts w:ascii="IBMPlexMono, monospace, ;Droid Sans Fallback;', ;Droid Sans Mono;, ;monospace;, monospace, ;Droid Sans Fallback;;font-weight: normal;font-size: 12px;line-height: 18px;white-space: pre;" w:hAnsi="IBMPlexMono, monospace, ;Droid Sans Fallback;', ;Droid Sans Mono;, ;monospace;, monospace, ;Droid Sans Fallback;;font-weight: normal;font-size: 12px;line-height: 18px;white-space: pre;"/>
+          <w:color w:val="0451A5"/>
+          <w:sz w:val="21"/>
+          <w:szCs w:val="21"/>
+          <w:highlight w:val="yellow"/>
+        </w:rPr>
+        <w:t>"El token NO contiene el user_name."</w:t>
+      </w:r>
+    </w:p>
+    <w:p>
+      <w:pPr>
+        <w:pStyle w:val="Normal"/>
+        <w:rPr>
+          <w:rFonts w:ascii="IBMPlexMono, monospace, ;Droid Sans Fallback;', ;Droid Sans Mono;, ;monospace;, monospace, ;Droid Sans Fallback;;font-weight: normal;font-size: 12px;line-height: 18px;white-space: pre;" w:hAnsi="IBMPlexMono, monospace, ;Droid Sans Fallback;', ;Droid Sans Mono;, ;monospace;, monospace, ;Droid Sans Fallback;;font-weight: normal;font-size: 12px;line-height: 18px;white-space: pre;"/>
+          <w:color w:val="000000"/>
+          <w:sz w:val="21"/>
+          <w:szCs w:val="21"/>
+        </w:rPr>
+      </w:pPr>
+      <w:r>
+        <w:rPr>
+          <w:rFonts w:ascii="IBMPlexMono, monospace, ;Droid Sans Fallback;', ;Droid Sans Mono;, ;monospace;, monospace, ;Droid Sans Fallback;;font-weight: normal;font-size: 12px;line-height: 18px;white-space: pre;" w:hAnsi="IBMPlexMono, monospace, ;Droid Sans Fallback;', ;Droid Sans Mono;, ;monospace;, monospace, ;Droid Sans Fallback;;font-weight: normal;font-size: 12px;line-height: 18px;white-space: pre;"/>
+          <w:color w:val="000000"/>
+          <w:sz w:val="21"/>
+          <w:szCs w:val="21"/>
+          <w:highlight w:val="yellow"/>
+        </w:rPr>
+        <w:tab/>
+        <w:tab/>
+        <w:t>}</w:t>
+      </w:r>
+    </w:p>
+    <w:p>
+      <w:pPr>
+        <w:pStyle w:val="ListParagraph"/>
+        <w:numPr>
+          <w:ilvl w:val="0"/>
+          <w:numId w:val="0"/>
+        </w:numPr>
+        <w:shd w:val="clear" w:color="auto" w:fill="FFFFFF"/>
+        <w:spacing w:lineRule="atLeast" w:line="270"/>
+        <w:ind w:left="1309" w:hanging="0"/>
+        <w:rPr>
+          <w:rFonts w:ascii="Menlo" w:hAnsi="Menlo" w:eastAsia="Times New Roman" w:cs="Menlo"/>
+          <w:color w:val="000000" w:themeColor="text1"/>
+          <w:sz w:val="20"/>
+          <w:szCs w:val="20"/>
+          <w:u w:val="single"/>
+          <w:lang w:val="en-US" w:eastAsia="es-ES_tradnl"/>
+        </w:rPr>
+      </w:pPr>
+      <w:r>
+        <w:rPr>
+          <w:rFonts w:eastAsia="Times New Roman" w:cs="Menlo" w:ascii="Menlo" w:hAnsi="Menlo"/>
+          <w:color w:val="000000" w:themeColor="text1"/>
+          <w:sz w:val="20"/>
+          <w:szCs w:val="20"/>
+          <w:u w:val="single"/>
+          <w:lang w:val="en-US" w:eastAsia="es-ES_tradnl"/>
+        </w:rPr>
+      </w:r>
+    </w:p>
+    <w:p>
+      <w:pPr>
+        <w:pStyle w:val="Normal"/>
+        <w:shd w:val="clear" w:color="auto" w:fill="FFFFFF"/>
+        <w:spacing w:lineRule="atLeast" w:line="270"/>
+        <w:ind w:left="-851" w:right="-574" w:hanging="0"/>
         <w:rPr>
           <w:rFonts w:ascii="Menlo" w:hAnsi="Menlo" w:cs="Menlo"/>
-          <w:color w:val="000000" w:themeColor="text1"/>
+          <w:color w:val="000000"/>
           <w:sz w:val="20"/>
           <w:szCs w:val="20"/>
           <w:lang w:val="en-US"/>
@@ -659,137 +2899,62 @@
       <w:r>
         <w:rPr>
           <w:rFonts w:cs="Menlo" w:ascii="Menlo" w:hAnsi="Menlo"/>
-          <w:color w:val="000000" w:themeColor="text1"/>
+          <w:color w:val="000000"/>
           <w:sz w:val="20"/>
           <w:szCs w:val="20"/>
           <w:lang w:val="en-US"/>
         </w:rPr>
-        <w:t>'user_name' =&gt; ['required','string', 'max:255'],</w:t>
-      </w:r>
-    </w:p>
-    <w:p>
-      <w:pPr>
-        <w:pStyle w:val="ListParagraph"/>
-        <w:shd w:val="clear" w:color="auto" w:fill="FFFFFF"/>
-        <w:spacing w:lineRule="atLeast" w:line="270"/>
-        <w:ind w:left="1309" w:hanging="0"/>
-        <w:rPr>
-          <w:rFonts w:ascii="Menlo" w:hAnsi="Menlo" w:eastAsia="Times New Roman" w:cs="Menlo"/>
-          <w:color w:val="000000" w:themeColor="text1"/>
-          <w:sz w:val="20"/>
-          <w:szCs w:val="20"/>
-          <w:lang w:val="en-US" w:eastAsia="es-ES_tradnl"/>
-        </w:rPr>
-      </w:pPr>
-      <w:r>
-        <w:rPr>
-          <w:rFonts w:eastAsia="Times New Roman" w:cs="Menlo" w:ascii="Menlo" w:hAnsi="Menlo"/>
-          <w:color w:val="000000" w:themeColor="text1"/>
-          <w:sz w:val="20"/>
-          <w:szCs w:val="20"/>
-          <w:lang w:val="en-US" w:eastAsia="es-ES_tradnl"/>
-        </w:rPr>
-        <w:t>'name' =&gt; ['sometimes','string', 'max:255'],</w:t>
-      </w:r>
-    </w:p>
-    <w:p>
-      <w:pPr>
-        <w:pStyle w:val="ListParagraph"/>
-        <w:shd w:val="clear" w:color="auto" w:fill="FFFFFF"/>
-        <w:spacing w:lineRule="atLeast" w:line="270"/>
-        <w:ind w:left="1309" w:hanging="0"/>
-        <w:rPr>
-          <w:rFonts w:ascii="Menlo" w:hAnsi="Menlo" w:eastAsia="Times New Roman" w:cs="Menlo"/>
-          <w:color w:val="000000" w:themeColor="text1"/>
-          <w:sz w:val="20"/>
-          <w:szCs w:val="20"/>
-          <w:lang w:val="en-US" w:eastAsia="es-ES_tradnl"/>
-        </w:rPr>
-      </w:pPr>
-      <w:r>
-        <w:rPr>
-          <w:rFonts w:eastAsia="Times New Roman" w:cs="Menlo" w:ascii="Menlo" w:hAnsi="Menlo"/>
-          <w:color w:val="000000" w:themeColor="text1"/>
-          <w:sz w:val="20"/>
-          <w:szCs w:val="20"/>
-          <w:lang w:val="en-US" w:eastAsia="es-ES_tradnl"/>
-        </w:rPr>
-        <w:t>'surname' =&gt; ['sometimes','string', 'max:255'],</w:t>
-      </w:r>
-    </w:p>
-    <w:p>
-      <w:pPr>
-        <w:pStyle w:val="ListParagraph"/>
-        <w:shd w:val="clear" w:color="auto" w:fill="FFFFFF"/>
-        <w:spacing w:lineRule="atLeast" w:line="270"/>
-        <w:ind w:left="470" w:firstLine="839"/>
-        <w:rPr>
-          <w:rFonts w:ascii="Menlo" w:hAnsi="Menlo" w:eastAsia="Times New Roman" w:cs="Menlo"/>
-          <w:color w:val="000000" w:themeColor="text1"/>
-          <w:sz w:val="20"/>
-          <w:szCs w:val="20"/>
-          <w:lang w:val="en-US" w:eastAsia="es-ES_tradnl"/>
-        </w:rPr>
-      </w:pPr>
-      <w:r>
-        <w:rPr>
-          <w:rFonts w:eastAsia="Times New Roman" w:cs="Menlo" w:ascii="Menlo" w:hAnsi="Menlo"/>
-          <w:color w:val="000000" w:themeColor="text1"/>
-          <w:sz w:val="20"/>
-          <w:szCs w:val="20"/>
-          <w:lang w:val="en-US" w:eastAsia="es-ES_tradnl"/>
-        </w:rPr>
-        <w:t>'grade' =&gt; ['sometimes','nullable','string'],</w:t>
-      </w:r>
-    </w:p>
-    <w:p>
-      <w:pPr>
-        <w:pStyle w:val="ListParagraph"/>
-        <w:shd w:val="clear" w:color="auto" w:fill="FFFFFF"/>
-        <w:spacing w:lineRule="atLeast" w:line="270"/>
-        <w:ind w:left="470" w:firstLine="839"/>
-        <w:rPr>
-          <w:rFonts w:ascii="Menlo" w:hAnsi="Menlo" w:eastAsia="Times New Roman" w:cs="Menlo"/>
-          <w:color w:val="000000" w:themeColor="text1"/>
-          <w:sz w:val="20"/>
-          <w:szCs w:val="20"/>
-          <w:lang w:val="en-US" w:eastAsia="es-ES_tradnl"/>
-        </w:rPr>
-      </w:pPr>
-      <w:r>
-        <w:rPr>
-          <w:rFonts w:eastAsia="Times New Roman" w:cs="Menlo" w:ascii="Menlo" w:hAnsi="Menlo"/>
-          <w:color w:val="000000" w:themeColor="text1"/>
-          <w:sz w:val="20"/>
-          <w:szCs w:val="20"/>
-          <w:lang w:val="en-US" w:eastAsia="es-ES_tradnl"/>
-        </w:rPr>
-        <w:t>'dni' =&gt; ['sometimes','integer'],</w:t>
-      </w:r>
-    </w:p>
-    <w:p>
-      <w:pPr>
-        <w:pStyle w:val="ListParagraph"/>
-        <w:shd w:val="clear" w:color="auto" w:fill="FFFFFF"/>
-        <w:spacing w:lineRule="atLeast" w:line="270"/>
-        <w:ind w:left="470" w:right="-858" w:firstLine="839"/>
-        <w:rPr>
-          <w:rFonts w:ascii="Menlo" w:hAnsi="Menlo" w:eastAsia="Times New Roman" w:cs="Menlo"/>
-          <w:color w:val="000000" w:themeColor="text1"/>
-          <w:sz w:val="20"/>
-          <w:szCs w:val="20"/>
-          <w:lang w:val="en-US" w:eastAsia="es-ES_tradnl"/>
-        </w:rPr>
-      </w:pPr>
-      <w:r>
-        <w:rPr>
-          <w:rFonts w:eastAsia="Times New Roman" w:cs="Menlo" w:ascii="Menlo" w:hAnsi="Menlo"/>
-          <w:color w:val="000000" w:themeColor="text1"/>
-          <w:sz w:val="20"/>
-          <w:szCs w:val="20"/>
-          <w:lang w:val="en-US" w:eastAsia="es-ES_tradnl"/>
-        </w:rPr>
-        <w:t>'location_id' =&gt; ['sometimes','integer', 'exists:locations,id']</w:t>
+      </w:r>
+    </w:p>
+    <w:p>
+      <w:pPr>
+        <w:pStyle w:val="Normal"/>
+        <w:shd w:val="clear" w:color="auto" w:fill="FFFFFF"/>
+        <w:spacing w:lineRule="atLeast" w:line="270"/>
+        <w:ind w:left="-851" w:right="-574" w:hanging="0"/>
+        <w:rPr>
+          <w:rFonts w:ascii="Menlo" w:hAnsi="Menlo" w:cs="Menlo"/>
+          <w:b/>
+          <w:b/>
+          <w:color w:val="000000" w:themeColor="text1"/>
+          <w:u w:val="single"/>
+        </w:rPr>
+      </w:pPr>
+      <w:r>
+        <w:rPr>
+          <w:rFonts w:cs="Menlo" w:ascii="Menlo" w:hAnsi="Menlo"/>
+          <w:b/>
+          <w:color w:val="000000" w:themeColor="text1"/>
+          <w:u w:val="single"/>
+        </w:rPr>
+        <w:t xml:space="preserve">5. </w:t>
+      </w:r>
+      <w:r>
+        <w:rPr>
+          <w:rFonts w:cs="Menlo" w:ascii="Menlo" w:hAnsi="Menlo"/>
+          <w:b/>
+          <w:color w:val="000000" w:themeColor="text1"/>
+          <w:u w:val="single"/>
+        </w:rPr>
+        <w:t>APIs de Administración de Usuarios</w:t>
+      </w:r>
+    </w:p>
+    <w:p>
+      <w:pPr>
+        <w:pStyle w:val="Normal"/>
+        <w:shd w:val="clear" w:color="auto" w:fill="FFFFFF"/>
+        <w:spacing w:lineRule="atLeast" w:line="270"/>
+        <w:ind w:left="-851" w:right="-574" w:hanging="0"/>
+        <w:rPr>
+          <w:rFonts w:ascii="Menlo" w:hAnsi="Menlo" w:cs="Menlo"/>
+          <w:b/>
+          <w:b/>
+          <w:color w:val="000000" w:themeColor="text1"/>
+          <w:u w:val="single"/>
+        </w:rPr>
+      </w:pPr>
+      <w:r>
+        <w:rPr/>
       </w:r>
     </w:p>
     <w:p>
@@ -1053,264 +3218,150 @@
     </w:p>
     <w:p>
       <w:pPr>
+        <w:pStyle w:val="ListParagraph"/>
+        <w:shd w:val="clear" w:color="auto" w:fill="FFFFFF"/>
+        <w:spacing w:lineRule="atLeast" w:line="270"/>
+        <w:ind w:left="1309" w:hanging="0"/>
+        <w:rPr>
+          <w:rFonts w:ascii="Menlo" w:hAnsi="Menlo" w:eastAsia="Times New Roman" w:cs="Menlo"/>
+          <w:color w:val="000000" w:themeColor="text1"/>
+          <w:sz w:val="20"/>
+          <w:szCs w:val="20"/>
+          <w:lang w:val="en-US" w:eastAsia="es-ES_tradnl"/>
+        </w:rPr>
+      </w:pPr>
+      <w:r>
+        <w:rPr>
+          <w:rFonts w:eastAsia="Times New Roman" w:cs="Menlo" w:ascii="Menlo" w:hAnsi="Menlo"/>
+          <w:color w:val="000000" w:themeColor="text1"/>
+          <w:sz w:val="20"/>
+          <w:szCs w:val="20"/>
+          <w:lang w:val="en-US" w:eastAsia="es-ES_tradnl"/>
+        </w:rPr>
+        <w:t>'name' =&gt; ['sometimes','string', 'max:255'],</w:t>
+      </w:r>
+    </w:p>
+    <w:p>
+      <w:pPr>
+        <w:pStyle w:val="ListParagraph"/>
+        <w:shd w:val="clear" w:color="auto" w:fill="FFFFFF"/>
+        <w:spacing w:lineRule="atLeast" w:line="270"/>
+        <w:ind w:left="1309" w:hanging="0"/>
+        <w:rPr>
+          <w:rFonts w:ascii="Menlo" w:hAnsi="Menlo" w:eastAsia="Times New Roman" w:cs="Menlo"/>
+          <w:color w:val="000000" w:themeColor="text1"/>
+          <w:sz w:val="20"/>
+          <w:szCs w:val="20"/>
+          <w:lang w:val="en-US" w:eastAsia="es-ES_tradnl"/>
+        </w:rPr>
+      </w:pPr>
+      <w:r>
+        <w:rPr>
+          <w:rFonts w:eastAsia="Times New Roman" w:cs="Menlo" w:ascii="Menlo" w:hAnsi="Menlo"/>
+          <w:color w:val="000000" w:themeColor="text1"/>
+          <w:sz w:val="20"/>
+          <w:szCs w:val="20"/>
+          <w:lang w:val="en-US" w:eastAsia="es-ES_tradnl"/>
+        </w:rPr>
+        <w:t>'surname' =&gt; ['sometimes','string', 'max:255'],</w:t>
+      </w:r>
+    </w:p>
+    <w:p>
+      <w:pPr>
+        <w:pStyle w:val="ListParagraph"/>
+        <w:shd w:val="clear" w:color="auto" w:fill="FFFFFF"/>
+        <w:spacing w:lineRule="atLeast" w:line="270"/>
+        <w:ind w:left="470" w:firstLine="839"/>
+        <w:rPr>
+          <w:rFonts w:ascii="Menlo" w:hAnsi="Menlo" w:eastAsia="Times New Roman" w:cs="Menlo"/>
+          <w:color w:val="000000" w:themeColor="text1"/>
+          <w:sz w:val="20"/>
+          <w:szCs w:val="20"/>
+          <w:lang w:val="en-US" w:eastAsia="es-ES_tradnl"/>
+        </w:rPr>
+      </w:pPr>
+      <w:r>
+        <w:rPr>
+          <w:rFonts w:eastAsia="Times New Roman" w:cs="Menlo" w:ascii="Menlo" w:hAnsi="Menlo"/>
+          <w:color w:val="000000" w:themeColor="text1"/>
+          <w:sz w:val="20"/>
+          <w:szCs w:val="20"/>
+          <w:lang w:val="en-US" w:eastAsia="es-ES_tradnl"/>
+        </w:rPr>
+        <w:t>'grade' =&gt; ['sometimes','nullable','string'],</w:t>
+      </w:r>
+    </w:p>
+    <w:p>
+      <w:pPr>
+        <w:pStyle w:val="ListParagraph"/>
+        <w:shd w:val="clear" w:color="auto" w:fill="FFFFFF"/>
+        <w:spacing w:lineRule="atLeast" w:line="270"/>
+        <w:ind w:left="470" w:firstLine="839"/>
+        <w:rPr>
+          <w:rFonts w:ascii="Menlo" w:hAnsi="Menlo" w:eastAsia="Times New Roman" w:cs="Menlo"/>
+          <w:color w:val="000000" w:themeColor="text1"/>
+          <w:sz w:val="20"/>
+          <w:szCs w:val="20"/>
+          <w:lang w:val="en-US" w:eastAsia="es-ES_tradnl"/>
+        </w:rPr>
+      </w:pPr>
+      <w:r>
+        <w:rPr>
+          <w:rFonts w:eastAsia="Times New Roman" w:cs="Menlo" w:ascii="Menlo" w:hAnsi="Menlo"/>
+          <w:color w:val="000000" w:themeColor="text1"/>
+          <w:sz w:val="20"/>
+          <w:szCs w:val="20"/>
+          <w:lang w:val="en-US" w:eastAsia="es-ES_tradnl"/>
+        </w:rPr>
+        <w:t>'dni' =&gt; ['sometimes','integer'],</w:t>
+      </w:r>
+    </w:p>
+    <w:p>
+      <w:pPr>
+        <w:pStyle w:val="ListParagraph"/>
+        <w:shd w:val="clear" w:color="auto" w:fill="FFFFFF"/>
+        <w:spacing w:lineRule="atLeast" w:line="270"/>
+        <w:ind w:left="470" w:right="-716" w:firstLine="839"/>
+        <w:rPr>
+          <w:rFonts w:ascii="Menlo" w:hAnsi="Menlo" w:eastAsia="Times New Roman" w:cs="Menlo"/>
+          <w:color w:val="000000" w:themeColor="text1"/>
+          <w:sz w:val="20"/>
+          <w:szCs w:val="20"/>
+          <w:lang w:val="en-US" w:eastAsia="es-ES_tradnl"/>
+        </w:rPr>
+      </w:pPr>
+      <w:r>
+        <w:rPr>
+          <w:rFonts w:eastAsia="Times New Roman" w:cs="Menlo" w:ascii="Menlo" w:hAnsi="Menlo"/>
+          <w:color w:val="000000" w:themeColor="text1"/>
+          <w:sz w:val="20"/>
+          <w:szCs w:val="20"/>
+          <w:lang w:val="en-US" w:eastAsia="es-ES_tradnl"/>
+        </w:rPr>
+        <w:t>'location_id' =&gt; ['sometimes','integer', 'exists:locations,id'],</w:t>
+      </w:r>
+    </w:p>
+    <w:p>
+      <w:pPr>
         <w:pStyle w:val="Normal"/>
         <w:shd w:val="clear" w:color="auto" w:fill="FFFFFF"/>
         <w:spacing w:lineRule="atLeast" w:line="270"/>
-        <w:ind w:left="601" w:firstLine="708"/>
-        <w:rPr>
-          <w:rFonts w:ascii="Menlo" w:hAnsi="Menlo" w:cs="Menlo"/>
-          <w:color w:val="000000" w:themeColor="text1"/>
-          <w:sz w:val="20"/>
-          <w:szCs w:val="20"/>
-          <w:lang w:val="en-US"/>
-        </w:rPr>
-      </w:pPr>
-      <w:r>
-        <w:rPr>
-          <w:rFonts w:cs="Menlo" w:ascii="Menlo" w:hAnsi="Menlo"/>
-          <w:color w:val="000000" w:themeColor="text1"/>
-          <w:sz w:val="20"/>
-          <w:szCs w:val="20"/>
-          <w:lang w:val="en-US"/>
-        </w:rPr>
-        <w:t>'user_name' =&gt; ['required','string', 'max:255'],</w:t>
-      </w:r>
-    </w:p>
-    <w:p>
-      <w:pPr>
-        <w:pStyle w:val="ListParagraph"/>
-        <w:shd w:val="clear" w:color="auto" w:fill="FFFFFF"/>
-        <w:spacing w:lineRule="atLeast" w:line="270"/>
-        <w:ind w:left="1309" w:hanging="0"/>
-        <w:rPr>
-          <w:rFonts w:ascii="Menlo" w:hAnsi="Menlo" w:eastAsia="Times New Roman" w:cs="Menlo"/>
-          <w:color w:val="000000" w:themeColor="text1"/>
-          <w:sz w:val="20"/>
-          <w:szCs w:val="20"/>
-          <w:lang w:val="en-US" w:eastAsia="es-ES_tradnl"/>
-        </w:rPr>
-      </w:pPr>
-      <w:r>
-        <w:rPr>
-          <w:rFonts w:eastAsia="Times New Roman" w:cs="Menlo" w:ascii="Menlo" w:hAnsi="Menlo"/>
-          <w:color w:val="000000" w:themeColor="text1"/>
-          <w:sz w:val="20"/>
-          <w:szCs w:val="20"/>
-          <w:lang w:val="en-US" w:eastAsia="es-ES_tradnl"/>
-        </w:rPr>
-        <w:t>'name' =&gt; ['sometimes','string', 'max:255'],</w:t>
-      </w:r>
-    </w:p>
-    <w:p>
-      <w:pPr>
-        <w:pStyle w:val="ListParagraph"/>
-        <w:shd w:val="clear" w:color="auto" w:fill="FFFFFF"/>
-        <w:spacing w:lineRule="atLeast" w:line="270"/>
-        <w:ind w:left="1309" w:hanging="0"/>
-        <w:rPr>
-          <w:rFonts w:ascii="Menlo" w:hAnsi="Menlo" w:eastAsia="Times New Roman" w:cs="Menlo"/>
-          <w:color w:val="000000" w:themeColor="text1"/>
-          <w:sz w:val="20"/>
-          <w:szCs w:val="20"/>
-          <w:lang w:val="en-US" w:eastAsia="es-ES_tradnl"/>
-        </w:rPr>
-      </w:pPr>
-      <w:r>
-        <w:rPr>
-          <w:rFonts w:eastAsia="Times New Roman" w:cs="Menlo" w:ascii="Menlo" w:hAnsi="Menlo"/>
-          <w:color w:val="000000" w:themeColor="text1"/>
-          <w:sz w:val="20"/>
-          <w:szCs w:val="20"/>
-          <w:lang w:val="en-US" w:eastAsia="es-ES_tradnl"/>
-        </w:rPr>
-        <w:t>'surname' =&gt; ['sometimes','string', 'max:255'],</w:t>
-      </w:r>
-    </w:p>
-    <w:p>
-      <w:pPr>
-        <w:pStyle w:val="ListParagraph"/>
-        <w:shd w:val="clear" w:color="auto" w:fill="FFFFFF"/>
-        <w:spacing w:lineRule="atLeast" w:line="270"/>
-        <w:ind w:left="470" w:firstLine="839"/>
-        <w:rPr>
-          <w:rFonts w:ascii="Menlo" w:hAnsi="Menlo" w:eastAsia="Times New Roman" w:cs="Menlo"/>
-          <w:color w:val="000000" w:themeColor="text1"/>
-          <w:sz w:val="20"/>
-          <w:szCs w:val="20"/>
-          <w:lang w:val="en-US" w:eastAsia="es-ES_tradnl"/>
-        </w:rPr>
-      </w:pPr>
-      <w:r>
-        <w:rPr>
-          <w:rFonts w:eastAsia="Times New Roman" w:cs="Menlo" w:ascii="Menlo" w:hAnsi="Menlo"/>
-          <w:color w:val="000000" w:themeColor="text1"/>
-          <w:sz w:val="20"/>
-          <w:szCs w:val="20"/>
-          <w:lang w:val="en-US" w:eastAsia="es-ES_tradnl"/>
-        </w:rPr>
-        <w:t>'grade' =&gt; ['sometimes','nullable','string'],</w:t>
-      </w:r>
-    </w:p>
-    <w:p>
-      <w:pPr>
-        <w:pStyle w:val="ListParagraph"/>
-        <w:shd w:val="clear" w:color="auto" w:fill="FFFFFF"/>
-        <w:spacing w:lineRule="atLeast" w:line="270"/>
-        <w:ind w:left="470" w:firstLine="839"/>
-        <w:rPr>
-          <w:rFonts w:ascii="Menlo" w:hAnsi="Menlo" w:eastAsia="Times New Roman" w:cs="Menlo"/>
-          <w:color w:val="000000" w:themeColor="text1"/>
-          <w:sz w:val="20"/>
-          <w:szCs w:val="20"/>
-          <w:lang w:val="en-US" w:eastAsia="es-ES_tradnl"/>
-        </w:rPr>
-      </w:pPr>
-      <w:r>
-        <w:rPr>
-          <w:rFonts w:eastAsia="Times New Roman" w:cs="Menlo" w:ascii="Menlo" w:hAnsi="Menlo"/>
-          <w:color w:val="000000" w:themeColor="text1"/>
-          <w:sz w:val="20"/>
-          <w:szCs w:val="20"/>
-          <w:lang w:val="en-US" w:eastAsia="es-ES_tradnl"/>
-        </w:rPr>
-        <w:t>'dni' =&gt; ['sometimes','integer'],</w:t>
-      </w:r>
-    </w:p>
-    <w:p>
-      <w:pPr>
-        <w:pStyle w:val="ListParagraph"/>
-        <w:shd w:val="clear" w:color="auto" w:fill="FFFFFF"/>
-        <w:spacing w:lineRule="atLeast" w:line="270"/>
         <w:ind w:left="470" w:right="-716" w:firstLine="839"/>
         <w:rPr>
-          <w:rFonts w:ascii="Menlo" w:hAnsi="Menlo" w:eastAsia="Times New Roman" w:cs="Menlo"/>
-          <w:color w:val="000000" w:themeColor="text1"/>
-          <w:sz w:val="20"/>
-          <w:szCs w:val="20"/>
-          <w:lang w:val="en-US" w:eastAsia="es-ES_tradnl"/>
-        </w:rPr>
-      </w:pPr>
-      <w:r>
-        <w:rPr>
-          <w:rFonts w:eastAsia="Times New Roman" w:cs="Menlo" w:ascii="Menlo" w:hAnsi="Menlo"/>
-          <w:color w:val="000000" w:themeColor="text1"/>
-          <w:sz w:val="20"/>
-          <w:szCs w:val="20"/>
-          <w:lang w:val="en-US" w:eastAsia="es-ES_tradnl"/>
-        </w:rPr>
-        <w:t>'location_id' =&gt; ['sometimes','integer', 'exists:locations,id']</w:t>
-      </w:r>
-    </w:p>
-    <w:p>
-      <w:pPr>
-        <w:pStyle w:val="Normal"/>
-        <w:shd w:val="clear" w:color="auto" w:fill="FFFFFF"/>
-        <w:spacing w:lineRule="atLeast" w:line="270"/>
-        <w:ind w:right="-574" w:hanging="0"/>
-        <w:rPr>
-          <w:rFonts w:ascii="Menlo" w:hAnsi="Menlo" w:cs="Menlo"/>
-          <w:color w:val="000000"/>
-          <w:sz w:val="20"/>
-          <w:szCs w:val="20"/>
-          <w:lang w:val="en-US"/>
-        </w:rPr>
-      </w:pPr>
-      <w:r>
-        <w:rPr>
-          <w:rFonts w:cs="Menlo" w:ascii="Menlo" w:hAnsi="Menlo"/>
-          <w:color w:val="000000"/>
-          <w:sz w:val="20"/>
-          <w:szCs w:val="20"/>
-          <w:lang w:val="en-US"/>
-        </w:rPr>
-      </w:r>
-    </w:p>
-    <w:p>
-      <w:pPr>
-        <w:pStyle w:val="Normal"/>
-        <w:shd w:val="clear" w:color="auto" w:fill="FFFFFF"/>
-        <w:spacing w:lineRule="atLeast" w:line="270"/>
-        <w:ind w:right="-574" w:hanging="0"/>
-        <w:rPr>
-          <w:rFonts w:ascii="Menlo" w:hAnsi="Menlo" w:cs="Menlo"/>
-          <w:b/>
-          <w:b/>
-          <w:color w:val="000000"/>
-          <w:lang w:val="en-US"/>
-        </w:rPr>
-      </w:pPr>
-      <w:r>
-        <w:rPr>
-          <w:rFonts w:cs="Menlo" w:ascii="Menlo" w:hAnsi="Menlo"/>
-          <w:b/>
-          <w:color w:val="000000"/>
-          <w:lang w:val="en-US"/>
-        </w:rPr>
-        <w:t>NOTAS:</w:t>
-      </w:r>
-    </w:p>
-    <w:p>
-      <w:pPr>
-        <w:pStyle w:val="ListParagraph"/>
-        <w:numPr>
-          <w:ilvl w:val="0"/>
-          <w:numId w:val="2"/>
-        </w:numPr>
-        <w:shd w:val="clear" w:color="auto" w:fill="FFFFFF"/>
-        <w:spacing w:lineRule="atLeast" w:line="270"/>
-        <w:ind w:left="720" w:right="-574" w:hanging="360"/>
-        <w:rPr>
-          <w:rFonts w:ascii="Menlo" w:hAnsi="Menlo" w:cs="Menlo"/>
-          <w:color w:val="000000"/>
-          <w:sz w:val="20"/>
-          <w:szCs w:val="20"/>
-          <w:lang w:val="es-AR"/>
-        </w:rPr>
-      </w:pPr>
-      <w:r>
-        <w:rPr>
-          <w:rFonts w:cs="Menlo" w:ascii="Menlo" w:hAnsi="Menlo"/>
-          <w:color w:val="000000"/>
-          <w:sz w:val="20"/>
-          <w:szCs w:val="20"/>
-          <w:lang w:val="es-AR"/>
-        </w:rPr>
-        <w:t>Cuando la actualización la está haciendo un Administrador, también se deja modificar el user_name. Un usuario común NO puede actualizar su propio user_name</w:t>
-      </w:r>
-    </w:p>
-    <w:p>
-      <w:pPr>
-        <w:pStyle w:val="Normal"/>
-        <w:shd w:val="clear" w:color="auto" w:fill="FFFFFF"/>
-        <w:spacing w:lineRule="atLeast" w:line="270"/>
-        <w:ind w:left="-851" w:right="-574" w:hanging="0"/>
-        <w:rPr>
-          <w:rFonts w:ascii="Menlo" w:hAnsi="Menlo" w:cs="Menlo"/>
-          <w:color w:val="000000"/>
-          <w:sz w:val="20"/>
-          <w:szCs w:val="20"/>
-        </w:rPr>
-      </w:pPr>
-      <w:r>
-        <w:rPr>
-          <w:rFonts w:cs="Menlo" w:ascii="Menlo" w:hAnsi="Menlo"/>
-          <w:color w:val="000000"/>
-          <w:sz w:val="20"/>
-          <w:szCs w:val="20"/>
-        </w:rPr>
-      </w:r>
-    </w:p>
-    <w:p>
-      <w:pPr>
-        <w:pStyle w:val="Normal"/>
-        <w:ind w:right="-574" w:hanging="0"/>
-        <w:rPr>
-          <w:sz w:val="20"/>
-          <w:szCs w:val="20"/>
-        </w:rPr>
-      </w:pPr>
-      <w:r>
-        <w:rPr/>
+          <w:u w:val="single"/>
+        </w:rPr>
+      </w:pPr>
+      <w:r>
+        <w:rPr>
+          <w:rFonts w:eastAsia="Times New Roman" w:cs="Menlo" w:ascii="Menlo" w:hAnsi="Menlo"/>
+          <w:b w:val="false"/>
+          <w:color w:val="000000" w:themeColor="text1"/>
+          <w:sz w:val="20"/>
+          <w:szCs w:val="20"/>
+          <w:highlight w:val="white"/>
+          <w:lang w:val="en-US" w:eastAsia="es-ES_tradnl"/>
+        </w:rPr>
+        <w:t>'admin' =&gt; ['sometimes','boolean'],</w:t>
       </w:r>
     </w:p>
     <w:sectPr>
@@ -1441,141 +3492,234 @@
   <w:abstractNum w:abstractNumId="2">
     <w:lvl w:ilvl="0">
       <w:start w:val="1"/>
-      <w:numFmt w:val="bullet"/>
-      <w:lvlText w:val=""/>
+      <w:numFmt w:val="upperLetter"/>
+      <w:lvlText w:val="%1."/>
       <w:lvlJc w:val="left"/>
       <w:pPr>
-        <w:tabs>
-          <w:tab w:val="num" w:pos="0"/>
-        </w:tabs>
-        <w:ind w:left="720" w:hanging="360"/>
-      </w:pPr>
-      <w:rPr>
-        <w:rFonts w:ascii="Symbol" w:hAnsi="Symbol" w:cs="Symbol" w:hint="default"/>
-      </w:rPr>
+        <w:ind w:left="-131" w:hanging="360"/>
+      </w:pPr>
+      <w:rPr/>
     </w:lvl>
     <w:lvl w:ilvl="1">
       <w:start w:val="1"/>
-      <w:numFmt w:val="bullet"/>
-      <w:lvlText w:val="o"/>
+      <w:numFmt w:val="lowerLetter"/>
+      <w:lvlText w:val="%2."/>
       <w:lvlJc w:val="left"/>
       <w:pPr>
         <w:tabs>
-          <w:tab w:val="num" w:pos="0"/>
+          <w:tab w:val="num" w:pos="229"/>
         </w:tabs>
-        <w:ind w:left="1440" w:hanging="360"/>
-      </w:pPr>
-      <w:rPr>
-        <w:rFonts w:ascii="Courier New" w:hAnsi="Courier New" w:cs="Courier New" w:hint="default"/>
-      </w:rPr>
+        <w:ind w:left="229" w:hanging="360"/>
+      </w:pPr>
+      <w:rPr/>
     </w:lvl>
     <w:lvl w:ilvl="2">
       <w:start w:val="1"/>
-      <w:numFmt w:val="bullet"/>
-      <w:lvlText w:val=""/>
+      <w:numFmt w:val="upperRoman"/>
+      <w:lvlText w:val="%3."/>
       <w:lvlJc w:val="left"/>
       <w:pPr>
         <w:tabs>
-          <w:tab w:val="num" w:pos="0"/>
+          <w:tab w:val="num" w:pos="589"/>
         </w:tabs>
-        <w:ind w:left="2160" w:hanging="360"/>
-      </w:pPr>
-      <w:rPr>
-        <w:rFonts w:ascii="Wingdings" w:hAnsi="Wingdings" w:cs="Wingdings" w:hint="default"/>
-      </w:rPr>
+        <w:ind w:left="589" w:hanging="360"/>
+      </w:pPr>
+      <w:rPr/>
     </w:lvl>
     <w:lvl w:ilvl="3">
       <w:start w:val="1"/>
-      <w:numFmt w:val="bullet"/>
-      <w:lvlText w:val=""/>
+      <w:numFmt w:val="lowerRoman"/>
+      <w:lvlText w:val="%4."/>
       <w:lvlJc w:val="left"/>
       <w:pPr>
         <w:tabs>
-          <w:tab w:val="num" w:pos="0"/>
+          <w:tab w:val="num" w:pos="949"/>
         </w:tabs>
-        <w:ind w:left="2880" w:hanging="360"/>
-      </w:pPr>
-      <w:rPr>
-        <w:rFonts w:ascii="Symbol" w:hAnsi="Symbol" w:cs="Symbol" w:hint="default"/>
-      </w:rPr>
+        <w:ind w:left="949" w:hanging="360"/>
+      </w:pPr>
+      <w:rPr/>
     </w:lvl>
     <w:lvl w:ilvl="4">
       <w:start w:val="1"/>
-      <w:numFmt w:val="bullet"/>
-      <w:lvlText w:val="o"/>
+      <w:numFmt w:val="decimal"/>
+      <w:lvlText w:val="%5."/>
       <w:lvlJc w:val="left"/>
       <w:pPr>
         <w:tabs>
-          <w:tab w:val="num" w:pos="0"/>
+          <w:tab w:val="num" w:pos="1309"/>
         </w:tabs>
-        <w:ind w:left="3600" w:hanging="360"/>
-      </w:pPr>
-      <w:rPr>
-        <w:rFonts w:ascii="Courier New" w:hAnsi="Courier New" w:cs="Courier New" w:hint="default"/>
-      </w:rPr>
+        <w:ind w:left="1309" w:hanging="360"/>
+      </w:pPr>
+      <w:rPr/>
     </w:lvl>
     <w:lvl w:ilvl="5">
       <w:start w:val="1"/>
-      <w:numFmt w:val="bullet"/>
-      <w:lvlText w:val=""/>
+      <w:numFmt w:val="decimal"/>
+      <w:lvlText w:val="%6."/>
       <w:lvlJc w:val="left"/>
       <w:pPr>
         <w:tabs>
-          <w:tab w:val="num" w:pos="0"/>
+          <w:tab w:val="num" w:pos="1669"/>
         </w:tabs>
-        <w:ind w:left="4320" w:hanging="360"/>
-      </w:pPr>
-      <w:rPr>
-        <w:rFonts w:ascii="Wingdings" w:hAnsi="Wingdings" w:cs="Wingdings" w:hint="default"/>
-      </w:rPr>
+        <w:ind w:left="1669" w:hanging="360"/>
+      </w:pPr>
+      <w:rPr/>
     </w:lvl>
     <w:lvl w:ilvl="6">
       <w:start w:val="1"/>
-      <w:numFmt w:val="bullet"/>
-      <w:lvlText w:val=""/>
+      <w:numFmt w:val="decimal"/>
+      <w:lvlText w:val="%7."/>
       <w:lvlJc w:val="left"/>
       <w:pPr>
         <w:tabs>
-          <w:tab w:val="num" w:pos="0"/>
+          <w:tab w:val="num" w:pos="2029"/>
         </w:tabs>
-        <w:ind w:left="5040" w:hanging="360"/>
-      </w:pPr>
-      <w:rPr>
-        <w:rFonts w:ascii="Symbol" w:hAnsi="Symbol" w:cs="Symbol" w:hint="default"/>
-      </w:rPr>
+        <w:ind w:left="2029" w:hanging="360"/>
+      </w:pPr>
+      <w:rPr/>
     </w:lvl>
     <w:lvl w:ilvl="7">
       <w:start w:val="1"/>
-      <w:numFmt w:val="bullet"/>
-      <w:lvlText w:val="o"/>
+      <w:numFmt w:val="decimal"/>
+      <w:lvlText w:val="%8."/>
       <w:lvlJc w:val="left"/>
       <w:pPr>
         <w:tabs>
-          <w:tab w:val="num" w:pos="0"/>
+          <w:tab w:val="num" w:pos="2389"/>
         </w:tabs>
-        <w:ind w:left="5760" w:hanging="360"/>
-      </w:pPr>
-      <w:rPr>
-        <w:rFonts w:ascii="Courier New" w:hAnsi="Courier New" w:cs="Courier New" w:hint="default"/>
-      </w:rPr>
+        <w:ind w:left="2389" w:hanging="360"/>
+      </w:pPr>
+      <w:rPr/>
     </w:lvl>
     <w:lvl w:ilvl="8">
       <w:start w:val="1"/>
-      <w:numFmt w:val="bullet"/>
-      <w:lvlText w:val=""/>
+      <w:numFmt w:val="decimal"/>
+      <w:lvlText w:val="%9."/>
       <w:lvlJc w:val="left"/>
       <w:pPr>
         <w:tabs>
-          <w:tab w:val="num" w:pos="0"/>
+          <w:tab w:val="num" w:pos="2749"/>
         </w:tabs>
-        <w:ind w:left="6480" w:hanging="360"/>
-      </w:pPr>
-      <w:rPr>
-        <w:rFonts w:ascii="Wingdings" w:hAnsi="Wingdings" w:cs="Wingdings" w:hint="default"/>
-      </w:rPr>
+        <w:ind w:left="2749" w:hanging="360"/>
+      </w:pPr>
+      <w:rPr/>
     </w:lvl>
   </w:abstractNum>
   <w:abstractNum w:abstractNumId="3">
+    <w:lvl w:ilvl="0">
+      <w:start w:val="1"/>
+      <w:numFmt w:val="decimal"/>
+      <w:lvlText w:val="%1."/>
+      <w:lvlJc w:val="left"/>
+      <w:pPr>
+        <w:tabs>
+          <w:tab w:val="num" w:pos="720"/>
+        </w:tabs>
+        <w:ind w:left="720" w:hanging="360"/>
+      </w:pPr>
+    </w:lvl>
+    <w:lvl w:ilvl="1">
+      <w:start w:val="1"/>
+      <w:numFmt w:val="upperLetter"/>
+      <w:lvlText w:val="%2."/>
+      <w:lvlJc w:val="left"/>
+      <w:pPr>
+        <w:tabs>
+          <w:tab w:val="num" w:pos="1080"/>
+        </w:tabs>
+        <w:ind w:left="1080" w:hanging="360"/>
+      </w:pPr>
+      <w:rPr/>
+    </w:lvl>
+    <w:lvl w:ilvl="2">
+      <w:start w:val="1"/>
+      <w:numFmt w:val="lowerLetter"/>
+      <w:lvlText w:val="%3."/>
+      <w:lvlJc w:val="left"/>
+      <w:pPr>
+        <w:tabs>
+          <w:tab w:val="num" w:pos="1440"/>
+        </w:tabs>
+        <w:ind w:left="1440" w:hanging="360"/>
+      </w:pPr>
+      <w:rPr/>
+    </w:lvl>
+    <w:lvl w:ilvl="3">
+      <w:start w:val="1"/>
+      <w:numFmt w:val="upperRoman"/>
+      <w:lvlText w:val="%4."/>
+      <w:lvlJc w:val="left"/>
+      <w:pPr>
+        <w:tabs>
+          <w:tab w:val="num" w:pos="1800"/>
+        </w:tabs>
+        <w:ind w:left="1800" w:hanging="360"/>
+      </w:pPr>
+      <w:rPr/>
+    </w:lvl>
+    <w:lvl w:ilvl="4">
+      <w:start w:val="1"/>
+      <w:numFmt w:val="lowerRoman"/>
+      <w:lvlText w:val="%5."/>
+      <w:lvlJc w:val="left"/>
+      <w:pPr>
+        <w:tabs>
+          <w:tab w:val="num" w:pos="2160"/>
+        </w:tabs>
+        <w:ind w:left="2160" w:hanging="360"/>
+      </w:pPr>
+      <w:rPr/>
+    </w:lvl>
+    <w:lvl w:ilvl="5">
+      <w:start w:val="1"/>
+      <w:numFmt w:val="decimal"/>
+      <w:lvlText w:val="%6."/>
+      <w:lvlJc w:val="left"/>
+      <w:pPr>
+        <w:tabs>
+          <w:tab w:val="num" w:pos="2520"/>
+        </w:tabs>
+        <w:ind w:left="2520" w:hanging="360"/>
+      </w:pPr>
+    </w:lvl>
+    <w:lvl w:ilvl="6">
+      <w:start w:val="1"/>
+      <w:numFmt w:val="decimal"/>
+      <w:lvlText w:val="%7."/>
+      <w:lvlJc w:val="left"/>
+      <w:pPr>
+        <w:tabs>
+          <w:tab w:val="num" w:pos="2880"/>
+        </w:tabs>
+        <w:ind w:left="2880" w:hanging="360"/>
+      </w:pPr>
+    </w:lvl>
+    <w:lvl w:ilvl="7">
+      <w:start w:val="1"/>
+      <w:numFmt w:val="decimal"/>
+      <w:lvlText w:val="%8."/>
+      <w:lvlJc w:val="left"/>
+      <w:pPr>
+        <w:tabs>
+          <w:tab w:val="num" w:pos="3240"/>
+        </w:tabs>
+        <w:ind w:left="3240" w:hanging="360"/>
+      </w:pPr>
+    </w:lvl>
+    <w:lvl w:ilvl="8">
+      <w:start w:val="1"/>
+      <w:numFmt w:val="decimal"/>
+      <w:lvlText w:val="%9."/>
+      <w:lvlJc w:val="left"/>
+      <w:pPr>
+        <w:tabs>
+          <w:tab w:val="num" w:pos="3600"/>
+        </w:tabs>
+        <w:ind w:left="3600" w:hanging="360"/>
+      </w:pPr>
+    </w:lvl>
+  </w:abstractNum>
+  <w:abstractNum w:abstractNumId="4">
     <w:lvl w:ilvl="0">
       <w:start w:val="1"/>
       <w:numFmt w:val="none"/>
@@ -1703,6 +3847,27 @@
   <w:num w:numId="3">
     <w:abstractNumId w:val="3"/>
   </w:num>
+  <w:num w:numId="4">
+    <w:abstractNumId w:val="4"/>
+  </w:num>
+  <w:num w:numId="5">
+    <w:abstractNumId w:val="2"/>
+    <w:lvlOverride w:ilvl="3">
+      <w:startOverride w:val="1"/>
+    </w:lvlOverride>
+  </w:num>
+  <w:num w:numId="6">
+    <w:abstractNumId w:val="2"/>
+    <w:lvlOverride w:ilvl="0">
+      <w:startOverride w:val="1"/>
+    </w:lvlOverride>
+  </w:num>
+  <w:num w:numId="7">
+    <w:abstractNumId w:val="2"/>
+    <w:lvlOverride w:ilvl="0">
+      <w:startOverride w:val="1"/>
+    </w:lvlOverride>
+  </w:num>
 </w:numbering>
 </file>
 
@@ -1712,7 +3877,6 @@
     <w:rPrDefault>
       <w:rPr>
         <w:rFonts w:ascii="Calibri" w:hAnsi="Calibri" w:eastAsia="Calibri" w:cs="" w:asciiTheme="minorHAnsi" w:cstheme="minorBidi" w:eastAsiaTheme="minorHAnsi" w:hAnsiTheme="minorHAnsi"/>
-        <w:sz w:val="24"/>
         <w:szCs w:val="24"/>
         <w:lang w:val="es-ES_tradnl" w:eastAsia="en-US" w:bidi="ar-SA"/>
       </w:rPr>
@@ -2105,6 +4269,7 @@
     <w:rsid w:val="00387bc8"/>
     <w:pPr>
       <w:widowControl/>
+      <w:suppressAutoHyphens w:val="true"/>
       <w:bidi w:val="0"/>
       <w:spacing w:before="0" w:after="0"/>
       <w:jc w:val="left"/>
@@ -2125,6 +4290,26 @@
     <w:unhideWhenUsed/>
     <w:qFormat/>
     <w:rPr/>
+  </w:style>
+  <w:style w:type="character" w:styleId="Smbolosdenumeracin">
+    <w:name w:val="Símbolos de numeración"/>
+    <w:qFormat/>
+    <w:rPr/>
+  </w:style>
+  <w:style w:type="character" w:styleId="Vietas">
+    <w:name w:val="Viñetas"/>
+    <w:qFormat/>
+    <w:rPr>
+      <w:rFonts w:ascii="OpenSymbol" w:hAnsi="OpenSymbol" w:eastAsia="OpenSymbol" w:cs="OpenSymbol"/>
+    </w:rPr>
+  </w:style>
+  <w:style w:type="character" w:styleId="EnlacedeInternet">
+    <w:name w:val="Enlace de Internet"/>
+    <w:rPr>
+      <w:color w:val="000080"/>
+      <w:u w:val="single"/>
+      <w:lang w:val="zxx" w:eastAsia="zxx" w:bidi="zxx"/>
+    </w:rPr>
   </w:style>
   <w:style w:type="paragraph" w:styleId="Ttulo">
     <w:name w:val="Título"/>

</xml_diff>